<commit_message>
Add Sector model, views, and serializers for location management
- Created new Sector model with relationships to Parroquia
- Implemented serializers for Estado, Municipio, Parroquia, and Sector
- Added API views for dynamic location data retrieval (estados, municipios, parroquias, sectores)
- Updated DatosCreateView to include location context data
- Modified frmDatos.html template with dynamic location dropdowns and JavaScript handlers
- Updated sidebar navigation and URLs to support new location-related views
</commit_message>
<xml_diff>
--- a/xFile/modelo venta a plazo.docx
+++ b/xFile/modelo venta a plazo.docx
@@ -4,7 +4,7 @@
   <w:body>
     <w:p>
       <w:pPr>
-        <w:pStyle w:val="750"/>
+        <w:pStyle w:val="934"/>
         <w:pBdr/>
         <w:spacing/>
         <w:ind w:left="-284"/>
@@ -26,10 +26,16 @@
           <w:sz w:val="20"/>
         </w:rPr>
       </w:r>
+      <w:r>
+        <w:rPr>
+          <w:rFonts w:ascii="Lucida Handwriting" w:hAnsi="Lucida Handwriting" w:cs="Arial"/>
+          <w:sz w:val="20"/>
+        </w:rPr>
+      </w:r>
     </w:p>
     <w:p>
       <w:pPr>
-        <w:pStyle w:val="750"/>
+        <w:pStyle w:val="934"/>
         <w:pBdr/>
         <w:spacing/>
         <w:ind/>
@@ -53,38 +59,52 @@
           <w:sz w:val="20"/>
         </w:rPr>
       </w:r>
-    </w:p>
-    <w:p>
-      <w:pPr>
-        <w:pStyle w:val="750"/>
-        <w:pBdr/>
-        <w:spacing/>
-        <w:ind w:left="-284"/>
+      <w:r>
         <w:rPr>
           <w:rFonts w:ascii="Lucida Calligraphy" w:hAnsi="Lucida Calligraphy" w:cs="Arial"/>
           <w:b/>
           <w:sz w:val="20"/>
         </w:rPr>
-      </w:pPr>
-      <w:r>
+      </w:r>
+    </w:p>
+    <w:p>
+      <w:pPr>
+        <w:pStyle w:val="934"/>
+        <w:pBdr/>
+        <w:spacing/>
+        <w:ind w:left="-284"/>
         <w:rPr>
           <w:rFonts w:ascii="Lucida Calligraphy" w:hAnsi="Lucida Calligraphy" w:cs="Arial"/>
           <w:b/>
           <w:sz w:val="20"/>
         </w:rPr>
-        <w:t xml:space="preserve">       Neils González</w:t>
-      </w:r>
+      </w:pPr>
       <w:r>
         <w:rPr>
           <w:rFonts w:ascii="Lucida Calligraphy" w:hAnsi="Lucida Calligraphy" w:cs="Arial"/>
           <w:b/>
           <w:sz w:val="20"/>
         </w:rPr>
+        <w:t xml:space="preserve">       Neils González</w:t>
+      </w:r>
+      <w:r>
+        <w:rPr>
+          <w:rFonts w:ascii="Lucida Calligraphy" w:hAnsi="Lucida Calligraphy" w:cs="Arial"/>
+          <w:b/>
+          <w:sz w:val="20"/>
+        </w:rPr>
+      </w:r>
+      <w:r>
+        <w:rPr>
+          <w:rFonts w:ascii="Lucida Calligraphy" w:hAnsi="Lucida Calligraphy" w:cs="Arial"/>
+          <w:b/>
+          <w:sz w:val="20"/>
+        </w:rPr>
       </w:r>
     </w:p>
     <w:p>
       <w:pPr>
-        <w:pStyle w:val="750"/>
+        <w:pStyle w:val="934"/>
         <w:pBdr/>
         <w:spacing/>
         <w:ind w:left="-284"/>
@@ -113,6 +133,14 @@
           <w:sz w:val="20"/>
         </w:rPr>
         <w:t xml:space="preserve"> 285.985</w:t>
+      </w:r>
+      <w:r>
+        <w:rPr>
+          <w:rFonts w:ascii="Lucida Calligraphy" w:hAnsi="Lucida Calligraphy" w:cs="Arial"/>
+          <w:b/>
+          <w:i/>
+          <w:szCs w:val="24"/>
+        </w:rPr>
       </w:r>
       <w:r>
         <w:rPr>
@@ -191,6 +219,16 @@
           <w:lang w:val="es-ES" w:eastAsia="es-VE"/>
         </w:rPr>
       </w:r>
+      <w:r>
+        <w:rPr>
+          <w:rFonts w:ascii="Arial" w:hAnsi="Arial" w:eastAsia="Times New Roman" w:cs="Arial"/>
+          <w:b/>
+          <w:bCs/>
+          <w:i/>
+          <w:color w:val="000000"/>
+          <w:lang w:val="es-ES" w:eastAsia="es-VE"/>
+        </w:rPr>
+      </w:r>
     </w:p>
     <w:p>
       <w:pPr>
@@ -226,6 +264,16 @@
           <w:lang w:eastAsia="es-VE"/>
         </w:rPr>
       </w:r>
+      <w:r>
+        <w:rPr>
+          <w:rFonts w:ascii="Arial" w:hAnsi="Arial" w:eastAsia="Times New Roman" w:cs="Arial"/>
+          <w:b/>
+          <w:bCs/>
+          <w:i/>
+          <w:color w:val="000000"/>
+          <w:lang w:eastAsia="es-VE"/>
+        </w:rPr>
+      </w:r>
     </w:p>
     <w:p>
       <w:pPr>
@@ -322,7 +370,7 @@
           <w:szCs w:val="24"/>
           <w:lang w:val="es-ES"/>
         </w:rPr>
-        <w:t xml:space="preserve">LA INMOBILIARIA </w:t>
+        <w:t xml:space="preserve">{representante_de}LA INMOBILIARIA </w:t>
       </w:r>
       <w:r>
         <w:rPr>
@@ -426,7 +474,7 @@
       </w:r>
       <w:r>
         <w:rPr>
-          <w:rStyle w:val="758"/>
+          <w:rStyle w:val="942"/>
           <w:rFonts w:ascii="Arial" w:hAnsi="Arial" w:cs="Arial"/>
           <w:b/>
           <w:sz w:val="24"/>
@@ -436,7 +484,7 @@
       </w:r>
       <w:r>
         <w:rPr>
-          <w:rStyle w:val="758"/>
+          <w:rStyle w:val="942"/>
           <w:rFonts w:ascii="Arial" w:hAnsi="Arial" w:cs="Arial"/>
           <w:b/>
           <w:sz w:val="24"/>
@@ -1059,10 +1107,10 @@
           <w:rFonts w:ascii="Arial" w:hAnsi="Arial" w:cs="Arial"/>
           <w:sz w:val="24"/>
           <w:szCs w:val="24"/>
-          <w:highlight w:val="yellow"/>
+          <w:highlight w:val="none"/>
           <w:lang w:val="es-ES"/>
         </w:rPr>
-        <w:t xml:space="preserve">asi como de la  Ley del Regimen Prestacional de Vivienda y Habitat, publicada en Gaceta Oficial Extraordinario Nº 6.805 de fecha 1 de mayo de 2024,</w:t>
+        <w:t xml:space="preserve">así como de la  Ley del Régimen Prestacional de Vivienda y Habitat, publicada en Gaceta Oficial Extraordinario Nº 6.805 de fecha 1 de mayo de 2024,</w:t>
       </w:r>
       <w:r>
         <w:rPr>
@@ -1335,7 +1383,7 @@
           <w:szCs w:val="24"/>
           <w:lang w:val="es-ES"/>
         </w:rPr>
-        <w:t xml:space="preserve">SECTOR CARIBE, BOULEVARD NAIGUATA, CON CALLE LUISA CACERES DE ARISMENDI</w:t>
+        <w:t xml:space="preserve">SECTOR CARIBE, {direccion}BOULEVARD NAIGUATA, CON CALLE LUISA CACERES DE ARISMENDI</w:t>
       </w:r>
       <w:r>
         <w:rPr>
@@ -2417,7 +2465,7 @@
       </w:r>
       <w:r>
         <w:rPr>
-          <w:rStyle w:val="758"/>
+          <w:rStyle w:val="942"/>
           <w:rFonts w:ascii="Arial" w:hAnsi="Arial" w:cs="Arial"/>
           <w:b/>
           <w:sz w:val="24"/>
@@ -2427,7 +2475,7 @@
       </w:r>
       <w:r>
         <w:rPr>
-          <w:rStyle w:val="758"/>
+          <w:rStyle w:val="942"/>
           <w:rFonts w:ascii="Arial" w:hAnsi="Arial" w:cs="Arial"/>
           <w:b/>
           <w:sz w:val="24"/>
@@ -7013,6 +7061,13 @@
           <w:szCs w:val="24"/>
         </w:rPr>
         <w:t xml:space="preserve">) ejemplares de un mismo tenor y a un solo efecto, A la fecha de su presentación. </w:t>
+      </w:r>
+      <w:r>
+        <w:rPr>
+          <w:rFonts w:ascii="Arial" w:hAnsi="Arial" w:cs="Arial"/>
+          <w:sz w:val="24"/>
+          <w:szCs w:val="24"/>
+        </w:rPr>
       </w:r>
       <w:r>
         <w:rPr>
@@ -7052,10 +7107,18 @@
           <w:lang w:eastAsia="ar-SA"/>
         </w:rPr>
       </w:r>
+      <w:r>
+        <w:rPr>
+          <w:rFonts w:ascii="Arial" w:hAnsi="Arial" w:cs="Arial"/>
+          <w:sz w:val="24"/>
+          <w:szCs w:val="24"/>
+          <w:lang w:eastAsia="ar-SA"/>
+        </w:rPr>
+      </w:r>
     </w:p>
     <w:p>
       <w:pPr>
-        <w:pStyle w:val="750"/>
+        <w:pStyle w:val="934"/>
         <w:pBdr/>
         <w:spacing/>
         <w:ind/>
@@ -7064,6 +7127,12 @@
           <w:sz w:val="20"/>
         </w:rPr>
       </w:pPr>
+      <w:r>
+        <w:rPr>
+          <w:rFonts w:ascii="Lucida Handwriting" w:hAnsi="Lucida Handwriting" w:cs="Arial"/>
+          <w:sz w:val="20"/>
+        </w:rPr>
+      </w:r>
       <w:r>
         <w:rPr>
           <w:rFonts w:ascii="Lucida Handwriting" w:hAnsi="Lucida Handwriting" w:cs="Arial"/>
@@ -7136,7 +7205,7 @@
     <w:sdtContent>
       <w:p>
         <w:pPr>
-          <w:pStyle w:val="751"/>
+          <w:pStyle w:val="935"/>
           <w:pBdr/>
           <w:spacing/>
           <w:ind/>
@@ -7167,7 +7236,7 @@
   </w:sdt>
   <w:p>
     <w:pPr>
-      <w:pStyle w:val="751"/>
+      <w:pStyle w:val="935"/>
       <w:pBdr/>
       <w:spacing/>
       <w:ind/>
@@ -7216,7 +7285,7 @@
 <w:hdr xmlns:wpc="http://schemas.microsoft.com/office/word/2010/wordprocessingCanvas" xmlns:mc="http://schemas.openxmlformats.org/markup-compatibility/2006" xmlns:o="urn:schemas-microsoft-com:office:office" xmlns:r="http://schemas.openxmlformats.org/officeDocument/2006/relationships" xmlns:m="http://schemas.openxmlformats.org/officeDocument/2006/math" xmlns:v="urn:schemas-microsoft-com:vml" xmlns:wp14="http://schemas.microsoft.com/office/word/2010/wordprocessingDrawing" xmlns:wp="http://schemas.openxmlformats.org/drawingml/2006/wordprocessingDrawing" xmlns:w10="urn:schemas-microsoft-com:office:word" xmlns:w="http://schemas.openxmlformats.org/wordprocessingml/2006/main" xmlns:w14="http://schemas.microsoft.com/office/word/2010/wordml" xmlns:w15="http://schemas.microsoft.com/office/word/2012/wordml" xmlns:wpg="http://schemas.microsoft.com/office/word/2010/wordprocessingGroup" xmlns:wpi="http://schemas.microsoft.com/office/word/2010/wordprocessingInk" xmlns:wne="http://schemas.microsoft.com/office/word/2006/wordml" xmlns:a="http://schemas.openxmlformats.org/drawingml/2006/main" xmlns:wps="http://schemas.microsoft.com/office/word/2010/wordprocessingShape" mc:Ignorable="w14 w15 wp14">
   <w:p>
     <w:pPr>
-      <w:pStyle w:val="752"/>
+      <w:pStyle w:val="936"/>
       <w:pBdr/>
       <w:tabs>
         <w:tab w:val="clear" w:leader="none" w:pos="4419"/>
@@ -7234,7 +7303,7 @@
   </w:p>
   <w:p>
     <w:pPr>
-      <w:pStyle w:val="752"/>
+      <w:pStyle w:val="936"/>
       <w:pBdr/>
       <w:spacing/>
       <w:ind/>
@@ -7491,9 +7560,9 @@
     <w:lsdException w:name="Bibliography" w:uiPriority="37"/>
     <w:lsdException w:name="TOC Heading" w:uiPriority="39" w:qFormat="1"/>
   </w:latentStyles>
-  <w:style w:type="table" w:styleId="11">
+  <w:style w:type="table" w:styleId="746">
     <w:name w:val="Table Grid"/>
-    <w:basedOn w:val="747"/>
+    <w:basedOn w:val="931"/>
     <w:uiPriority w:val="59"/>
     <w:pPr>
       <w:pBdr/>
@@ -7690,9 +7759,9 @@
       </w:tcPr>
     </w:tblStylePr>
   </w:style>
-  <w:style w:type="table" w:styleId="12">
+  <w:style w:type="table" w:styleId="747">
     <w:name w:val="Table Grid Light"/>
-    <w:basedOn w:val="747"/>
+    <w:basedOn w:val="931"/>
     <w:uiPriority w:val="59"/>
     <w:pPr>
       <w:pBdr/>
@@ -7889,9 +7958,9 @@
       </w:tcPr>
     </w:tblStylePr>
   </w:style>
-  <w:style w:type="table" w:styleId="13">
+  <w:style w:type="table" w:styleId="748">
     <w:name w:val="Plain Table 1"/>
-    <w:basedOn w:val="747"/>
+    <w:basedOn w:val="931"/>
     <w:uiPriority w:val="59"/>
     <w:pPr>
       <w:pBdr/>
@@ -8114,9 +8183,9 @@
       </w:tcPr>
     </w:tblStylePr>
   </w:style>
-  <w:style w:type="table" w:styleId="14">
+  <w:style w:type="table" w:styleId="749">
     <w:name w:val="Plain Table 2"/>
-    <w:basedOn w:val="747"/>
+    <w:basedOn w:val="931"/>
     <w:uiPriority w:val="59"/>
     <w:pPr>
       <w:pBdr/>
@@ -8347,9 +8416,9 @@
       </w:tcPr>
     </w:tblStylePr>
   </w:style>
-  <w:style w:type="table" w:styleId="15">
+  <w:style w:type="table" w:styleId="750">
     <w:name w:val="Plain Table 3"/>
-    <w:basedOn w:val="747"/>
+    <w:basedOn w:val="931"/>
     <w:uiPriority w:val="99"/>
     <w:pPr>
       <w:pBdr/>
@@ -8577,9 +8646,9 @@
       </w:tcPr>
     </w:tblStylePr>
   </w:style>
-  <w:style w:type="table" w:styleId="16">
+  <w:style w:type="table" w:styleId="751">
     <w:name w:val="Plain Table 4"/>
-    <w:basedOn w:val="747"/>
+    <w:basedOn w:val="931"/>
     <w:uiPriority w:val="99"/>
     <w:pPr>
       <w:pBdr/>
@@ -8793,9 +8862,9 @@
       </w:tcPr>
     </w:tblStylePr>
   </w:style>
-  <w:style w:type="table" w:styleId="17">
+  <w:style w:type="table" w:styleId="752">
     <w:name w:val="Plain Table 5"/>
-    <w:basedOn w:val="747"/>
+    <w:basedOn w:val="931"/>
     <w:uiPriority w:val="99"/>
     <w:pPr>
       <w:pBdr/>
@@ -9026,9 +9095,9 @@
       </w:tcPr>
     </w:tblStylePr>
   </w:style>
-  <w:style w:type="table" w:styleId="18">
+  <w:style w:type="table" w:styleId="753">
     <w:name w:val="Grid Table 1 Light"/>
-    <w:basedOn w:val="747"/>
+    <w:basedOn w:val="931"/>
     <w:uiPriority w:val="99"/>
     <w:pPr>
       <w:pBdr/>
@@ -9249,9 +9318,9 @@
       </w:tcPr>
     </w:tblStylePr>
   </w:style>
-  <w:style w:type="table" w:styleId="19">
+  <w:style w:type="table" w:styleId="754">
     <w:name w:val="Grid Table 1 Light - Accent 1"/>
-    <w:basedOn w:val="747"/>
+    <w:basedOn w:val="931"/>
     <w:uiPriority w:val="99"/>
     <w:pPr>
       <w:pBdr/>
@@ -9472,9 +9541,9 @@
       </w:tcPr>
     </w:tblStylePr>
   </w:style>
-  <w:style w:type="table" w:styleId="20">
+  <w:style w:type="table" w:styleId="755">
     <w:name w:val="Grid Table 1 Light - Accent 2"/>
-    <w:basedOn w:val="747"/>
+    <w:basedOn w:val="931"/>
     <w:uiPriority w:val="99"/>
     <w:pPr>
       <w:pBdr/>
@@ -9695,9 +9764,9 @@
       </w:tcPr>
     </w:tblStylePr>
   </w:style>
-  <w:style w:type="table" w:styleId="21">
+  <w:style w:type="table" w:styleId="756">
     <w:name w:val="Grid Table 1 Light - Accent 3"/>
-    <w:basedOn w:val="747"/>
+    <w:basedOn w:val="931"/>
     <w:uiPriority w:val="99"/>
     <w:pPr>
       <w:pBdr/>
@@ -9918,9 +9987,9 @@
       </w:tcPr>
     </w:tblStylePr>
   </w:style>
-  <w:style w:type="table" w:styleId="22">
+  <w:style w:type="table" w:styleId="757">
     <w:name w:val="Grid Table 1 Light - Accent 4"/>
-    <w:basedOn w:val="747"/>
+    <w:basedOn w:val="931"/>
     <w:uiPriority w:val="99"/>
     <w:pPr>
       <w:pBdr/>
@@ -10141,9 +10210,9 @@
       </w:tcPr>
     </w:tblStylePr>
   </w:style>
-  <w:style w:type="table" w:styleId="23">
+  <w:style w:type="table" w:styleId="758">
     <w:name w:val="Grid Table 1 Light - Accent 5"/>
-    <w:basedOn w:val="747"/>
+    <w:basedOn w:val="931"/>
     <w:uiPriority w:val="99"/>
     <w:pPr>
       <w:pBdr/>
@@ -10364,9 +10433,9 @@
       </w:tcPr>
     </w:tblStylePr>
   </w:style>
-  <w:style w:type="table" w:styleId="24">
+  <w:style w:type="table" w:styleId="759">
     <w:name w:val="Grid Table 1 Light - Accent 6"/>
-    <w:basedOn w:val="747"/>
+    <w:basedOn w:val="931"/>
     <w:uiPriority w:val="99"/>
     <w:pPr>
       <w:pBdr/>
@@ -10587,9 +10656,9 @@
       </w:tcPr>
     </w:tblStylePr>
   </w:style>
-  <w:style w:type="table" w:styleId="25">
+  <w:style w:type="table" w:styleId="760">
     <w:name w:val="Grid Table 2"/>
-    <w:basedOn w:val="747"/>
+    <w:basedOn w:val="931"/>
     <w:uiPriority w:val="99"/>
     <w:pPr>
       <w:pBdr/>
@@ -10819,9 +10888,9 @@
       </w:tcPr>
     </w:tblStylePr>
   </w:style>
-  <w:style w:type="table" w:styleId="26">
+  <w:style w:type="table" w:styleId="761">
     <w:name w:val="Grid Table 2 - Accent 1"/>
-    <w:basedOn w:val="747"/>
+    <w:basedOn w:val="931"/>
     <w:uiPriority w:val="99"/>
     <w:pPr>
       <w:pBdr/>
@@ -11051,9 +11120,9 @@
       </w:tcPr>
     </w:tblStylePr>
   </w:style>
-  <w:style w:type="table" w:styleId="27">
+  <w:style w:type="table" w:styleId="762">
     <w:name w:val="Grid Table 2 - Accent 2"/>
-    <w:basedOn w:val="747"/>
+    <w:basedOn w:val="931"/>
     <w:uiPriority w:val="99"/>
     <w:pPr>
       <w:pBdr/>
@@ -11283,9 +11352,9 @@
       </w:tcPr>
     </w:tblStylePr>
   </w:style>
-  <w:style w:type="table" w:styleId="28">
+  <w:style w:type="table" w:styleId="763">
     <w:name w:val="Grid Table 2 - Accent 3"/>
-    <w:basedOn w:val="747"/>
+    <w:basedOn w:val="931"/>
     <w:uiPriority w:val="99"/>
     <w:pPr>
       <w:pBdr/>
@@ -11515,9 +11584,9 @@
       </w:tcPr>
     </w:tblStylePr>
   </w:style>
-  <w:style w:type="table" w:styleId="29">
+  <w:style w:type="table" w:styleId="764">
     <w:name w:val="Grid Table 2 - Accent 4"/>
-    <w:basedOn w:val="747"/>
+    <w:basedOn w:val="931"/>
     <w:uiPriority w:val="99"/>
     <w:pPr>
       <w:pBdr/>
@@ -11747,9 +11816,9 @@
       </w:tcPr>
     </w:tblStylePr>
   </w:style>
-  <w:style w:type="table" w:styleId="30">
+  <w:style w:type="table" w:styleId="765">
     <w:name w:val="Grid Table 2 - Accent 5"/>
-    <w:basedOn w:val="747"/>
+    <w:basedOn w:val="931"/>
     <w:uiPriority w:val="99"/>
     <w:pPr>
       <w:pBdr/>
@@ -11979,9 +12048,9 @@
       </w:tcPr>
     </w:tblStylePr>
   </w:style>
-  <w:style w:type="table" w:styleId="31">
+  <w:style w:type="table" w:styleId="766">
     <w:name w:val="Grid Table 2 - Accent 6"/>
-    <w:basedOn w:val="747"/>
+    <w:basedOn w:val="931"/>
     <w:uiPriority w:val="99"/>
     <w:pPr>
       <w:pBdr/>
@@ -12211,9 +12280,9 @@
       </w:tcPr>
     </w:tblStylePr>
   </w:style>
-  <w:style w:type="table" w:styleId="32">
+  <w:style w:type="table" w:styleId="767">
     <w:name w:val="Grid Table 3"/>
-    <w:basedOn w:val="747"/>
+    <w:basedOn w:val="931"/>
     <w:uiPriority w:val="99"/>
     <w:pPr>
       <w:pBdr/>
@@ -12312,29 +12381,6 @@
         <w:tblBorders/>
       </w:tblPr>
       <w:tcPr>
-        <w:shd w:color="ffffff"/>
-        <w:tcBorders>
-          <w:top w:val="none" w:color="000000" w:sz="4" w:space="0"/>
-          <w:left w:val="none" w:color="000000" w:sz="4" w:space="0"/>
-          <w:bottom w:val="none" w:color="000000" w:sz="4" w:space="0"/>
-          <w:right w:val="none" w:color="000000" w:sz="4" w:space="0"/>
-        </w:tcBorders>
-      </w:tcPr>
-    </w:tblStylePr>
-    <w:tblStylePr w:type="firstRow">
-      <w:rPr>
-        <w:b/>
-        <w:color w:val="404040"/>
-      </w:rPr>
-      <w:pPr>
-        <w:pBdr/>
-        <w:spacing/>
-        <w:ind/>
-      </w:pPr>
-      <w:tblPr>
-        <w:tblBorders/>
-      </w:tblPr>
-      <w:tcPr>
         <w:shd w:val="clear" w:color="ffffff"/>
         <w:tcBorders>
           <w:top w:val="none" w:color="000000" w:sz="4" w:space="0"/>
@@ -12344,30 +12390,7 @@
         </w:tcBorders>
       </w:tcPr>
     </w:tblStylePr>
-    <w:tblStylePr w:type="lastCol">
-      <w:rPr>
-        <w:i/>
-        <w:color w:val="404040"/>
-      </w:rPr>
-      <w:pPr>
-        <w:pBdr/>
-        <w:spacing/>
-        <w:ind/>
-      </w:pPr>
-      <w:tblPr>
-        <w:tblBorders/>
-      </w:tblPr>
-      <w:tcPr>
-        <w:shd w:color="ffffff"/>
-        <w:tcBorders>
-          <w:top w:val="none" w:color="000000" w:sz="4" w:space="0"/>
-          <w:left w:val="none" w:color="000000" w:sz="4" w:space="0"/>
-          <w:bottom w:val="none" w:color="000000" w:sz="4" w:space="0"/>
-          <w:right w:val="none" w:color="000000" w:sz="4" w:space="0"/>
-        </w:tcBorders>
-      </w:tcPr>
-    </w:tblStylePr>
-    <w:tblStylePr w:type="lastRow">
+    <w:tblStylePr w:type="firstRow">
       <w:rPr>
         <w:b/>
         <w:color w:val="404040"/>
@@ -12390,6 +12413,52 @@
         </w:tcBorders>
       </w:tcPr>
     </w:tblStylePr>
+    <w:tblStylePr w:type="lastCol">
+      <w:rPr>
+        <w:i/>
+        <w:color w:val="404040"/>
+      </w:rPr>
+      <w:pPr>
+        <w:pBdr/>
+        <w:spacing/>
+        <w:ind/>
+      </w:pPr>
+      <w:tblPr>
+        <w:tblBorders/>
+      </w:tblPr>
+      <w:tcPr>
+        <w:shd w:val="clear" w:color="ffffff"/>
+        <w:tcBorders>
+          <w:top w:val="none" w:color="000000" w:sz="4" w:space="0"/>
+          <w:left w:val="none" w:color="000000" w:sz="4" w:space="0"/>
+          <w:bottom w:val="none" w:color="000000" w:sz="4" w:space="0"/>
+          <w:right w:val="none" w:color="000000" w:sz="4" w:space="0"/>
+        </w:tcBorders>
+      </w:tcPr>
+    </w:tblStylePr>
+    <w:tblStylePr w:type="lastRow">
+      <w:rPr>
+        <w:b/>
+        <w:color w:val="404040"/>
+      </w:rPr>
+      <w:pPr>
+        <w:pBdr/>
+        <w:spacing/>
+        <w:ind/>
+      </w:pPr>
+      <w:tblPr>
+        <w:tblBorders/>
+      </w:tblPr>
+      <w:tcPr>
+        <w:shd w:val="clear" w:color="ffffff"/>
+        <w:tcBorders>
+          <w:top w:val="none" w:color="000000" w:sz="4" w:space="0"/>
+          <w:left w:val="none" w:color="000000" w:sz="4" w:space="0"/>
+          <w:bottom w:val="none" w:color="000000" w:sz="4" w:space="0"/>
+          <w:right w:val="none" w:color="000000" w:sz="4" w:space="0"/>
+        </w:tcBorders>
+      </w:tcPr>
+    </w:tblStylePr>
     <w:tblStylePr w:type="nwCell">
       <w:pPr>
         <w:pBdr/>
@@ -12456,9 +12525,9 @@
       </w:tcPr>
     </w:tblStylePr>
   </w:style>
-  <w:style w:type="table" w:styleId="33">
+  <w:style w:type="table" w:styleId="768">
     <w:name w:val="Grid Table 3 - Accent 1"/>
-    <w:basedOn w:val="747"/>
+    <w:basedOn w:val="931"/>
     <w:uiPriority w:val="99"/>
     <w:pPr>
       <w:pBdr/>
@@ -12557,29 +12626,6 @@
         <w:tblBorders/>
       </w:tblPr>
       <w:tcPr>
-        <w:shd w:color="ffffff"/>
-        <w:tcBorders>
-          <w:top w:val="none" w:color="000000" w:sz="4" w:space="0"/>
-          <w:left w:val="none" w:color="000000" w:sz="4" w:space="0"/>
-          <w:bottom w:val="none" w:color="000000" w:sz="4" w:space="0"/>
-          <w:right w:val="none" w:color="000000" w:sz="4" w:space="0"/>
-        </w:tcBorders>
-      </w:tcPr>
-    </w:tblStylePr>
-    <w:tblStylePr w:type="firstRow">
-      <w:rPr>
-        <w:b/>
-        <w:color w:val="404040"/>
-      </w:rPr>
-      <w:pPr>
-        <w:pBdr/>
-        <w:spacing/>
-        <w:ind/>
-      </w:pPr>
-      <w:tblPr>
-        <w:tblBorders/>
-      </w:tblPr>
-      <w:tcPr>
         <w:shd w:val="clear" w:color="ffffff"/>
         <w:tcBorders>
           <w:top w:val="none" w:color="000000" w:sz="4" w:space="0"/>
@@ -12589,30 +12635,7 @@
         </w:tcBorders>
       </w:tcPr>
     </w:tblStylePr>
-    <w:tblStylePr w:type="lastCol">
-      <w:rPr>
-        <w:i/>
-        <w:color w:val="404040"/>
-      </w:rPr>
-      <w:pPr>
-        <w:pBdr/>
-        <w:spacing/>
-        <w:ind/>
-      </w:pPr>
-      <w:tblPr>
-        <w:tblBorders/>
-      </w:tblPr>
-      <w:tcPr>
-        <w:shd w:color="ffffff"/>
-        <w:tcBorders>
-          <w:top w:val="none" w:color="000000" w:sz="4" w:space="0"/>
-          <w:left w:val="none" w:color="000000" w:sz="4" w:space="0"/>
-          <w:bottom w:val="none" w:color="000000" w:sz="4" w:space="0"/>
-          <w:right w:val="none" w:color="000000" w:sz="4" w:space="0"/>
-        </w:tcBorders>
-      </w:tcPr>
-    </w:tblStylePr>
-    <w:tblStylePr w:type="lastRow">
+    <w:tblStylePr w:type="firstRow">
       <w:rPr>
         <w:b/>
         <w:color w:val="404040"/>
@@ -12635,6 +12658,52 @@
         </w:tcBorders>
       </w:tcPr>
     </w:tblStylePr>
+    <w:tblStylePr w:type="lastCol">
+      <w:rPr>
+        <w:i/>
+        <w:color w:val="404040"/>
+      </w:rPr>
+      <w:pPr>
+        <w:pBdr/>
+        <w:spacing/>
+        <w:ind/>
+      </w:pPr>
+      <w:tblPr>
+        <w:tblBorders/>
+      </w:tblPr>
+      <w:tcPr>
+        <w:shd w:val="clear" w:color="ffffff"/>
+        <w:tcBorders>
+          <w:top w:val="none" w:color="000000" w:sz="4" w:space="0"/>
+          <w:left w:val="none" w:color="000000" w:sz="4" w:space="0"/>
+          <w:bottom w:val="none" w:color="000000" w:sz="4" w:space="0"/>
+          <w:right w:val="none" w:color="000000" w:sz="4" w:space="0"/>
+        </w:tcBorders>
+      </w:tcPr>
+    </w:tblStylePr>
+    <w:tblStylePr w:type="lastRow">
+      <w:rPr>
+        <w:b/>
+        <w:color w:val="404040"/>
+      </w:rPr>
+      <w:pPr>
+        <w:pBdr/>
+        <w:spacing/>
+        <w:ind/>
+      </w:pPr>
+      <w:tblPr>
+        <w:tblBorders/>
+      </w:tblPr>
+      <w:tcPr>
+        <w:shd w:val="clear" w:color="ffffff"/>
+        <w:tcBorders>
+          <w:top w:val="none" w:color="000000" w:sz="4" w:space="0"/>
+          <w:left w:val="none" w:color="000000" w:sz="4" w:space="0"/>
+          <w:bottom w:val="none" w:color="000000" w:sz="4" w:space="0"/>
+          <w:right w:val="none" w:color="000000" w:sz="4" w:space="0"/>
+        </w:tcBorders>
+      </w:tcPr>
+    </w:tblStylePr>
     <w:tblStylePr w:type="nwCell">
       <w:pPr>
         <w:pBdr/>
@@ -12701,9 +12770,9 @@
       </w:tcPr>
     </w:tblStylePr>
   </w:style>
-  <w:style w:type="table" w:styleId="34">
+  <w:style w:type="table" w:styleId="769">
     <w:name w:val="Grid Table 3 - Accent 2"/>
-    <w:basedOn w:val="747"/>
+    <w:basedOn w:val="931"/>
     <w:uiPriority w:val="99"/>
     <w:pPr>
       <w:pBdr/>
@@ -12802,29 +12871,6 @@
         <w:tblBorders/>
       </w:tblPr>
       <w:tcPr>
-        <w:shd w:color="ffffff"/>
-        <w:tcBorders>
-          <w:top w:val="none" w:color="000000" w:sz="4" w:space="0"/>
-          <w:left w:val="none" w:color="000000" w:sz="4" w:space="0"/>
-          <w:bottom w:val="none" w:color="000000" w:sz="4" w:space="0"/>
-          <w:right w:val="none" w:color="000000" w:sz="4" w:space="0"/>
-        </w:tcBorders>
-      </w:tcPr>
-    </w:tblStylePr>
-    <w:tblStylePr w:type="firstRow">
-      <w:rPr>
-        <w:b/>
-        <w:color w:val="404040"/>
-      </w:rPr>
-      <w:pPr>
-        <w:pBdr/>
-        <w:spacing/>
-        <w:ind/>
-      </w:pPr>
-      <w:tblPr>
-        <w:tblBorders/>
-      </w:tblPr>
-      <w:tcPr>
         <w:shd w:val="clear" w:color="ffffff"/>
         <w:tcBorders>
           <w:top w:val="none" w:color="000000" w:sz="4" w:space="0"/>
@@ -12834,30 +12880,7 @@
         </w:tcBorders>
       </w:tcPr>
     </w:tblStylePr>
-    <w:tblStylePr w:type="lastCol">
-      <w:rPr>
-        <w:i/>
-        <w:color w:val="404040"/>
-      </w:rPr>
-      <w:pPr>
-        <w:pBdr/>
-        <w:spacing/>
-        <w:ind/>
-      </w:pPr>
-      <w:tblPr>
-        <w:tblBorders/>
-      </w:tblPr>
-      <w:tcPr>
-        <w:shd w:color="ffffff"/>
-        <w:tcBorders>
-          <w:top w:val="none" w:color="000000" w:sz="4" w:space="0"/>
-          <w:left w:val="none" w:color="000000" w:sz="4" w:space="0"/>
-          <w:bottom w:val="none" w:color="000000" w:sz="4" w:space="0"/>
-          <w:right w:val="none" w:color="000000" w:sz="4" w:space="0"/>
-        </w:tcBorders>
-      </w:tcPr>
-    </w:tblStylePr>
-    <w:tblStylePr w:type="lastRow">
+    <w:tblStylePr w:type="firstRow">
       <w:rPr>
         <w:b/>
         <w:color w:val="404040"/>
@@ -12880,6 +12903,52 @@
         </w:tcBorders>
       </w:tcPr>
     </w:tblStylePr>
+    <w:tblStylePr w:type="lastCol">
+      <w:rPr>
+        <w:i/>
+        <w:color w:val="404040"/>
+      </w:rPr>
+      <w:pPr>
+        <w:pBdr/>
+        <w:spacing/>
+        <w:ind/>
+      </w:pPr>
+      <w:tblPr>
+        <w:tblBorders/>
+      </w:tblPr>
+      <w:tcPr>
+        <w:shd w:val="clear" w:color="ffffff"/>
+        <w:tcBorders>
+          <w:top w:val="none" w:color="000000" w:sz="4" w:space="0"/>
+          <w:left w:val="none" w:color="000000" w:sz="4" w:space="0"/>
+          <w:bottom w:val="none" w:color="000000" w:sz="4" w:space="0"/>
+          <w:right w:val="none" w:color="000000" w:sz="4" w:space="0"/>
+        </w:tcBorders>
+      </w:tcPr>
+    </w:tblStylePr>
+    <w:tblStylePr w:type="lastRow">
+      <w:rPr>
+        <w:b/>
+        <w:color w:val="404040"/>
+      </w:rPr>
+      <w:pPr>
+        <w:pBdr/>
+        <w:spacing/>
+        <w:ind/>
+      </w:pPr>
+      <w:tblPr>
+        <w:tblBorders/>
+      </w:tblPr>
+      <w:tcPr>
+        <w:shd w:val="clear" w:color="ffffff"/>
+        <w:tcBorders>
+          <w:top w:val="none" w:color="000000" w:sz="4" w:space="0"/>
+          <w:left w:val="none" w:color="000000" w:sz="4" w:space="0"/>
+          <w:bottom w:val="none" w:color="000000" w:sz="4" w:space="0"/>
+          <w:right w:val="none" w:color="000000" w:sz="4" w:space="0"/>
+        </w:tcBorders>
+      </w:tcPr>
+    </w:tblStylePr>
     <w:tblStylePr w:type="nwCell">
       <w:pPr>
         <w:pBdr/>
@@ -12946,9 +13015,9 @@
       </w:tcPr>
     </w:tblStylePr>
   </w:style>
-  <w:style w:type="table" w:styleId="35">
+  <w:style w:type="table" w:styleId="770">
     <w:name w:val="Grid Table 3 - Accent 3"/>
-    <w:basedOn w:val="747"/>
+    <w:basedOn w:val="931"/>
     <w:uiPriority w:val="99"/>
     <w:pPr>
       <w:pBdr/>
@@ -13047,29 +13116,6 @@
         <w:tblBorders/>
       </w:tblPr>
       <w:tcPr>
-        <w:shd w:color="ffffff"/>
-        <w:tcBorders>
-          <w:top w:val="none" w:color="000000" w:sz="4" w:space="0"/>
-          <w:left w:val="none" w:color="000000" w:sz="4" w:space="0"/>
-          <w:bottom w:val="none" w:color="000000" w:sz="4" w:space="0"/>
-          <w:right w:val="none" w:color="000000" w:sz="4" w:space="0"/>
-        </w:tcBorders>
-      </w:tcPr>
-    </w:tblStylePr>
-    <w:tblStylePr w:type="firstRow">
-      <w:rPr>
-        <w:b/>
-        <w:color w:val="404040"/>
-      </w:rPr>
-      <w:pPr>
-        <w:pBdr/>
-        <w:spacing/>
-        <w:ind/>
-      </w:pPr>
-      <w:tblPr>
-        <w:tblBorders/>
-      </w:tblPr>
-      <w:tcPr>
         <w:shd w:val="clear" w:color="ffffff"/>
         <w:tcBorders>
           <w:top w:val="none" w:color="000000" w:sz="4" w:space="0"/>
@@ -13079,30 +13125,7 @@
         </w:tcBorders>
       </w:tcPr>
     </w:tblStylePr>
-    <w:tblStylePr w:type="lastCol">
-      <w:rPr>
-        <w:i/>
-        <w:color w:val="404040"/>
-      </w:rPr>
-      <w:pPr>
-        <w:pBdr/>
-        <w:spacing/>
-        <w:ind/>
-      </w:pPr>
-      <w:tblPr>
-        <w:tblBorders/>
-      </w:tblPr>
-      <w:tcPr>
-        <w:shd w:color="ffffff"/>
-        <w:tcBorders>
-          <w:top w:val="none" w:color="000000" w:sz="4" w:space="0"/>
-          <w:left w:val="none" w:color="000000" w:sz="4" w:space="0"/>
-          <w:bottom w:val="none" w:color="000000" w:sz="4" w:space="0"/>
-          <w:right w:val="none" w:color="000000" w:sz="4" w:space="0"/>
-        </w:tcBorders>
-      </w:tcPr>
-    </w:tblStylePr>
-    <w:tblStylePr w:type="lastRow">
+    <w:tblStylePr w:type="firstRow">
       <w:rPr>
         <w:b/>
         <w:color w:val="404040"/>
@@ -13125,6 +13148,52 @@
         </w:tcBorders>
       </w:tcPr>
     </w:tblStylePr>
+    <w:tblStylePr w:type="lastCol">
+      <w:rPr>
+        <w:i/>
+        <w:color w:val="404040"/>
+      </w:rPr>
+      <w:pPr>
+        <w:pBdr/>
+        <w:spacing/>
+        <w:ind/>
+      </w:pPr>
+      <w:tblPr>
+        <w:tblBorders/>
+      </w:tblPr>
+      <w:tcPr>
+        <w:shd w:val="clear" w:color="ffffff"/>
+        <w:tcBorders>
+          <w:top w:val="none" w:color="000000" w:sz="4" w:space="0"/>
+          <w:left w:val="none" w:color="000000" w:sz="4" w:space="0"/>
+          <w:bottom w:val="none" w:color="000000" w:sz="4" w:space="0"/>
+          <w:right w:val="none" w:color="000000" w:sz="4" w:space="0"/>
+        </w:tcBorders>
+      </w:tcPr>
+    </w:tblStylePr>
+    <w:tblStylePr w:type="lastRow">
+      <w:rPr>
+        <w:b/>
+        <w:color w:val="404040"/>
+      </w:rPr>
+      <w:pPr>
+        <w:pBdr/>
+        <w:spacing/>
+        <w:ind/>
+      </w:pPr>
+      <w:tblPr>
+        <w:tblBorders/>
+      </w:tblPr>
+      <w:tcPr>
+        <w:shd w:val="clear" w:color="ffffff"/>
+        <w:tcBorders>
+          <w:top w:val="none" w:color="000000" w:sz="4" w:space="0"/>
+          <w:left w:val="none" w:color="000000" w:sz="4" w:space="0"/>
+          <w:bottom w:val="none" w:color="000000" w:sz="4" w:space="0"/>
+          <w:right w:val="none" w:color="000000" w:sz="4" w:space="0"/>
+        </w:tcBorders>
+      </w:tcPr>
+    </w:tblStylePr>
     <w:tblStylePr w:type="nwCell">
       <w:pPr>
         <w:pBdr/>
@@ -13191,9 +13260,9 @@
       </w:tcPr>
     </w:tblStylePr>
   </w:style>
-  <w:style w:type="table" w:styleId="36">
+  <w:style w:type="table" w:styleId="771">
     <w:name w:val="Grid Table 3 - Accent 4"/>
-    <w:basedOn w:val="747"/>
+    <w:basedOn w:val="931"/>
     <w:uiPriority w:val="99"/>
     <w:pPr>
       <w:pBdr/>
@@ -13292,29 +13361,6 @@
         <w:tblBorders/>
       </w:tblPr>
       <w:tcPr>
-        <w:shd w:color="ffffff"/>
-        <w:tcBorders>
-          <w:top w:val="none" w:color="000000" w:sz="4" w:space="0"/>
-          <w:left w:val="none" w:color="000000" w:sz="4" w:space="0"/>
-          <w:bottom w:val="none" w:color="000000" w:sz="4" w:space="0"/>
-          <w:right w:val="none" w:color="000000" w:sz="4" w:space="0"/>
-        </w:tcBorders>
-      </w:tcPr>
-    </w:tblStylePr>
-    <w:tblStylePr w:type="firstRow">
-      <w:rPr>
-        <w:b/>
-        <w:color w:val="404040"/>
-      </w:rPr>
-      <w:pPr>
-        <w:pBdr/>
-        <w:spacing/>
-        <w:ind/>
-      </w:pPr>
-      <w:tblPr>
-        <w:tblBorders/>
-      </w:tblPr>
-      <w:tcPr>
         <w:shd w:val="clear" w:color="ffffff"/>
         <w:tcBorders>
           <w:top w:val="none" w:color="000000" w:sz="4" w:space="0"/>
@@ -13324,30 +13370,7 @@
         </w:tcBorders>
       </w:tcPr>
     </w:tblStylePr>
-    <w:tblStylePr w:type="lastCol">
-      <w:rPr>
-        <w:i/>
-        <w:color w:val="404040"/>
-      </w:rPr>
-      <w:pPr>
-        <w:pBdr/>
-        <w:spacing/>
-        <w:ind/>
-      </w:pPr>
-      <w:tblPr>
-        <w:tblBorders/>
-      </w:tblPr>
-      <w:tcPr>
-        <w:shd w:color="ffffff"/>
-        <w:tcBorders>
-          <w:top w:val="none" w:color="000000" w:sz="4" w:space="0"/>
-          <w:left w:val="none" w:color="000000" w:sz="4" w:space="0"/>
-          <w:bottom w:val="none" w:color="000000" w:sz="4" w:space="0"/>
-          <w:right w:val="none" w:color="000000" w:sz="4" w:space="0"/>
-        </w:tcBorders>
-      </w:tcPr>
-    </w:tblStylePr>
-    <w:tblStylePr w:type="lastRow">
+    <w:tblStylePr w:type="firstRow">
       <w:rPr>
         <w:b/>
         <w:color w:val="404040"/>
@@ -13370,6 +13393,52 @@
         </w:tcBorders>
       </w:tcPr>
     </w:tblStylePr>
+    <w:tblStylePr w:type="lastCol">
+      <w:rPr>
+        <w:i/>
+        <w:color w:val="404040"/>
+      </w:rPr>
+      <w:pPr>
+        <w:pBdr/>
+        <w:spacing/>
+        <w:ind/>
+      </w:pPr>
+      <w:tblPr>
+        <w:tblBorders/>
+      </w:tblPr>
+      <w:tcPr>
+        <w:shd w:val="clear" w:color="ffffff"/>
+        <w:tcBorders>
+          <w:top w:val="none" w:color="000000" w:sz="4" w:space="0"/>
+          <w:left w:val="none" w:color="000000" w:sz="4" w:space="0"/>
+          <w:bottom w:val="none" w:color="000000" w:sz="4" w:space="0"/>
+          <w:right w:val="none" w:color="000000" w:sz="4" w:space="0"/>
+        </w:tcBorders>
+      </w:tcPr>
+    </w:tblStylePr>
+    <w:tblStylePr w:type="lastRow">
+      <w:rPr>
+        <w:b/>
+        <w:color w:val="404040"/>
+      </w:rPr>
+      <w:pPr>
+        <w:pBdr/>
+        <w:spacing/>
+        <w:ind/>
+      </w:pPr>
+      <w:tblPr>
+        <w:tblBorders/>
+      </w:tblPr>
+      <w:tcPr>
+        <w:shd w:val="clear" w:color="ffffff"/>
+        <w:tcBorders>
+          <w:top w:val="none" w:color="000000" w:sz="4" w:space="0"/>
+          <w:left w:val="none" w:color="000000" w:sz="4" w:space="0"/>
+          <w:bottom w:val="none" w:color="000000" w:sz="4" w:space="0"/>
+          <w:right w:val="none" w:color="000000" w:sz="4" w:space="0"/>
+        </w:tcBorders>
+      </w:tcPr>
+    </w:tblStylePr>
     <w:tblStylePr w:type="nwCell">
       <w:pPr>
         <w:pBdr/>
@@ -13436,9 +13505,9 @@
       </w:tcPr>
     </w:tblStylePr>
   </w:style>
-  <w:style w:type="table" w:styleId="37">
+  <w:style w:type="table" w:styleId="772">
     <w:name w:val="Grid Table 3 - Accent 5"/>
-    <w:basedOn w:val="747"/>
+    <w:basedOn w:val="931"/>
     <w:uiPriority w:val="99"/>
     <w:pPr>
       <w:pBdr/>
@@ -13537,29 +13606,6 @@
         <w:tblBorders/>
       </w:tblPr>
       <w:tcPr>
-        <w:shd w:color="ffffff"/>
-        <w:tcBorders>
-          <w:top w:val="none" w:color="000000" w:sz="4" w:space="0"/>
-          <w:left w:val="none" w:color="000000" w:sz="4" w:space="0"/>
-          <w:bottom w:val="none" w:color="000000" w:sz="4" w:space="0"/>
-          <w:right w:val="none" w:color="000000" w:sz="4" w:space="0"/>
-        </w:tcBorders>
-      </w:tcPr>
-    </w:tblStylePr>
-    <w:tblStylePr w:type="firstRow">
-      <w:rPr>
-        <w:b/>
-        <w:color w:val="404040"/>
-      </w:rPr>
-      <w:pPr>
-        <w:pBdr/>
-        <w:spacing/>
-        <w:ind/>
-      </w:pPr>
-      <w:tblPr>
-        <w:tblBorders/>
-      </w:tblPr>
-      <w:tcPr>
         <w:shd w:val="clear" w:color="ffffff"/>
         <w:tcBorders>
           <w:top w:val="none" w:color="000000" w:sz="4" w:space="0"/>
@@ -13569,30 +13615,7 @@
         </w:tcBorders>
       </w:tcPr>
     </w:tblStylePr>
-    <w:tblStylePr w:type="lastCol">
-      <w:rPr>
-        <w:i/>
-        <w:color w:val="404040"/>
-      </w:rPr>
-      <w:pPr>
-        <w:pBdr/>
-        <w:spacing/>
-        <w:ind/>
-      </w:pPr>
-      <w:tblPr>
-        <w:tblBorders/>
-      </w:tblPr>
-      <w:tcPr>
-        <w:shd w:color="ffffff"/>
-        <w:tcBorders>
-          <w:top w:val="none" w:color="000000" w:sz="4" w:space="0"/>
-          <w:left w:val="none" w:color="000000" w:sz="4" w:space="0"/>
-          <w:bottom w:val="none" w:color="000000" w:sz="4" w:space="0"/>
-          <w:right w:val="none" w:color="000000" w:sz="4" w:space="0"/>
-        </w:tcBorders>
-      </w:tcPr>
-    </w:tblStylePr>
-    <w:tblStylePr w:type="lastRow">
+    <w:tblStylePr w:type="firstRow">
       <w:rPr>
         <w:b/>
         <w:color w:val="404040"/>
@@ -13615,6 +13638,52 @@
         </w:tcBorders>
       </w:tcPr>
     </w:tblStylePr>
+    <w:tblStylePr w:type="lastCol">
+      <w:rPr>
+        <w:i/>
+        <w:color w:val="404040"/>
+      </w:rPr>
+      <w:pPr>
+        <w:pBdr/>
+        <w:spacing/>
+        <w:ind/>
+      </w:pPr>
+      <w:tblPr>
+        <w:tblBorders/>
+      </w:tblPr>
+      <w:tcPr>
+        <w:shd w:val="clear" w:color="ffffff"/>
+        <w:tcBorders>
+          <w:top w:val="none" w:color="000000" w:sz="4" w:space="0"/>
+          <w:left w:val="none" w:color="000000" w:sz="4" w:space="0"/>
+          <w:bottom w:val="none" w:color="000000" w:sz="4" w:space="0"/>
+          <w:right w:val="none" w:color="000000" w:sz="4" w:space="0"/>
+        </w:tcBorders>
+      </w:tcPr>
+    </w:tblStylePr>
+    <w:tblStylePr w:type="lastRow">
+      <w:rPr>
+        <w:b/>
+        <w:color w:val="404040"/>
+      </w:rPr>
+      <w:pPr>
+        <w:pBdr/>
+        <w:spacing/>
+        <w:ind/>
+      </w:pPr>
+      <w:tblPr>
+        <w:tblBorders/>
+      </w:tblPr>
+      <w:tcPr>
+        <w:shd w:val="clear" w:color="ffffff"/>
+        <w:tcBorders>
+          <w:top w:val="none" w:color="000000" w:sz="4" w:space="0"/>
+          <w:left w:val="none" w:color="000000" w:sz="4" w:space="0"/>
+          <w:bottom w:val="none" w:color="000000" w:sz="4" w:space="0"/>
+          <w:right w:val="none" w:color="000000" w:sz="4" w:space="0"/>
+        </w:tcBorders>
+      </w:tcPr>
+    </w:tblStylePr>
     <w:tblStylePr w:type="nwCell">
       <w:pPr>
         <w:pBdr/>
@@ -13681,9 +13750,9 @@
       </w:tcPr>
     </w:tblStylePr>
   </w:style>
-  <w:style w:type="table" w:styleId="38">
+  <w:style w:type="table" w:styleId="773">
     <w:name w:val="Grid Table 3 - Accent 6"/>
-    <w:basedOn w:val="747"/>
+    <w:basedOn w:val="931"/>
     <w:uiPriority w:val="99"/>
     <w:pPr>
       <w:pBdr/>
@@ -13782,29 +13851,6 @@
         <w:tblBorders/>
       </w:tblPr>
       <w:tcPr>
-        <w:shd w:color="ffffff"/>
-        <w:tcBorders>
-          <w:top w:val="none" w:color="000000" w:sz="4" w:space="0"/>
-          <w:left w:val="none" w:color="000000" w:sz="4" w:space="0"/>
-          <w:bottom w:val="none" w:color="000000" w:sz="4" w:space="0"/>
-          <w:right w:val="none" w:color="000000" w:sz="4" w:space="0"/>
-        </w:tcBorders>
-      </w:tcPr>
-    </w:tblStylePr>
-    <w:tblStylePr w:type="firstRow">
-      <w:rPr>
-        <w:b/>
-        <w:color w:val="404040"/>
-      </w:rPr>
-      <w:pPr>
-        <w:pBdr/>
-        <w:spacing/>
-        <w:ind/>
-      </w:pPr>
-      <w:tblPr>
-        <w:tblBorders/>
-      </w:tblPr>
-      <w:tcPr>
         <w:shd w:val="clear" w:color="ffffff"/>
         <w:tcBorders>
           <w:top w:val="none" w:color="000000" w:sz="4" w:space="0"/>
@@ -13814,30 +13860,7 @@
         </w:tcBorders>
       </w:tcPr>
     </w:tblStylePr>
-    <w:tblStylePr w:type="lastCol">
-      <w:rPr>
-        <w:i/>
-        <w:color w:val="404040"/>
-      </w:rPr>
-      <w:pPr>
-        <w:pBdr/>
-        <w:spacing/>
-        <w:ind/>
-      </w:pPr>
-      <w:tblPr>
-        <w:tblBorders/>
-      </w:tblPr>
-      <w:tcPr>
-        <w:shd w:color="ffffff"/>
-        <w:tcBorders>
-          <w:top w:val="none" w:color="000000" w:sz="4" w:space="0"/>
-          <w:left w:val="none" w:color="000000" w:sz="4" w:space="0"/>
-          <w:bottom w:val="none" w:color="000000" w:sz="4" w:space="0"/>
-          <w:right w:val="none" w:color="000000" w:sz="4" w:space="0"/>
-        </w:tcBorders>
-      </w:tcPr>
-    </w:tblStylePr>
-    <w:tblStylePr w:type="lastRow">
+    <w:tblStylePr w:type="firstRow">
       <w:rPr>
         <w:b/>
         <w:color w:val="404040"/>
@@ -13860,6 +13883,52 @@
         </w:tcBorders>
       </w:tcPr>
     </w:tblStylePr>
+    <w:tblStylePr w:type="lastCol">
+      <w:rPr>
+        <w:i/>
+        <w:color w:val="404040"/>
+      </w:rPr>
+      <w:pPr>
+        <w:pBdr/>
+        <w:spacing/>
+        <w:ind/>
+      </w:pPr>
+      <w:tblPr>
+        <w:tblBorders/>
+      </w:tblPr>
+      <w:tcPr>
+        <w:shd w:val="clear" w:color="ffffff"/>
+        <w:tcBorders>
+          <w:top w:val="none" w:color="000000" w:sz="4" w:space="0"/>
+          <w:left w:val="none" w:color="000000" w:sz="4" w:space="0"/>
+          <w:bottom w:val="none" w:color="000000" w:sz="4" w:space="0"/>
+          <w:right w:val="none" w:color="000000" w:sz="4" w:space="0"/>
+        </w:tcBorders>
+      </w:tcPr>
+    </w:tblStylePr>
+    <w:tblStylePr w:type="lastRow">
+      <w:rPr>
+        <w:b/>
+        <w:color w:val="404040"/>
+      </w:rPr>
+      <w:pPr>
+        <w:pBdr/>
+        <w:spacing/>
+        <w:ind/>
+      </w:pPr>
+      <w:tblPr>
+        <w:tblBorders/>
+      </w:tblPr>
+      <w:tcPr>
+        <w:shd w:val="clear" w:color="ffffff"/>
+        <w:tcBorders>
+          <w:top w:val="none" w:color="000000" w:sz="4" w:space="0"/>
+          <w:left w:val="none" w:color="000000" w:sz="4" w:space="0"/>
+          <w:bottom w:val="none" w:color="000000" w:sz="4" w:space="0"/>
+          <w:right w:val="none" w:color="000000" w:sz="4" w:space="0"/>
+        </w:tcBorders>
+      </w:tcPr>
+    </w:tblStylePr>
     <w:tblStylePr w:type="nwCell">
       <w:pPr>
         <w:pBdr/>
@@ -13926,9 +13995,9 @@
       </w:tcPr>
     </w:tblStylePr>
   </w:style>
-  <w:style w:type="table" w:styleId="39">
+  <w:style w:type="table" w:styleId="774">
     <w:name w:val="Grid Table 4"/>
-    <w:basedOn w:val="747"/>
+    <w:basedOn w:val="931"/>
     <w:uiPriority w:val="59"/>
     <w:pPr>
       <w:pBdr/>
@@ -14159,9 +14228,9 @@
       </w:tcPr>
     </w:tblStylePr>
   </w:style>
-  <w:style w:type="table" w:styleId="40">
+  <w:style w:type="table" w:styleId="775">
     <w:name w:val="Grid Table 4 - Accent 1"/>
-    <w:basedOn w:val="747"/>
+    <w:basedOn w:val="931"/>
     <w:uiPriority w:val="59"/>
     <w:pPr>
       <w:pBdr/>
@@ -14392,9 +14461,9 @@
       </w:tcPr>
     </w:tblStylePr>
   </w:style>
-  <w:style w:type="table" w:styleId="41">
+  <w:style w:type="table" w:styleId="776">
     <w:name w:val="Grid Table 4 - Accent 2"/>
-    <w:basedOn w:val="747"/>
+    <w:basedOn w:val="931"/>
     <w:uiPriority w:val="59"/>
     <w:pPr>
       <w:pBdr/>
@@ -14625,9 +14694,9 @@
       </w:tcPr>
     </w:tblStylePr>
   </w:style>
-  <w:style w:type="table" w:styleId="42">
+  <w:style w:type="table" w:styleId="777">
     <w:name w:val="Grid Table 4 - Accent 3"/>
-    <w:basedOn w:val="747"/>
+    <w:basedOn w:val="931"/>
     <w:uiPriority w:val="59"/>
     <w:pPr>
       <w:pBdr/>
@@ -14858,9 +14927,9 @@
       </w:tcPr>
     </w:tblStylePr>
   </w:style>
-  <w:style w:type="table" w:styleId="43">
+  <w:style w:type="table" w:styleId="778">
     <w:name w:val="Grid Table 4 - Accent 4"/>
-    <w:basedOn w:val="747"/>
+    <w:basedOn w:val="931"/>
     <w:uiPriority w:val="59"/>
     <w:pPr>
       <w:pBdr/>
@@ -15091,9 +15160,9 @@
       </w:tcPr>
     </w:tblStylePr>
   </w:style>
-  <w:style w:type="table" w:styleId="44">
+  <w:style w:type="table" w:styleId="779">
     <w:name w:val="Grid Table 4 - Accent 5"/>
-    <w:basedOn w:val="747"/>
+    <w:basedOn w:val="931"/>
     <w:uiPriority w:val="59"/>
     <w:pPr>
       <w:pBdr/>
@@ -15324,9 +15393,9 @@
       </w:tcPr>
     </w:tblStylePr>
   </w:style>
-  <w:style w:type="table" w:styleId="45">
+  <w:style w:type="table" w:styleId="780">
     <w:name w:val="Grid Table 4 - Accent 6"/>
-    <w:basedOn w:val="747"/>
+    <w:basedOn w:val="931"/>
     <w:uiPriority w:val="59"/>
     <w:pPr>
       <w:pBdr/>
@@ -15557,9 +15626,9 @@
       </w:tcPr>
     </w:tblStylePr>
   </w:style>
-  <w:style w:type="table" w:styleId="46">
+  <w:style w:type="table" w:styleId="781">
     <w:name w:val="Grid Table 5 Dark"/>
-    <w:basedOn w:val="747"/>
+    <w:basedOn w:val="931"/>
     <w:uiPriority w:val="99"/>
     <w:pPr>
       <w:pBdr/>
@@ -15785,9 +15854,9 @@
       </w:tcPr>
     </w:tblStylePr>
   </w:style>
-  <w:style w:type="table" w:styleId="47">
+  <w:style w:type="table" w:styleId="782">
     <w:name w:val="Grid Table 5 Dark- Accent 1"/>
-    <w:basedOn w:val="747"/>
+    <w:basedOn w:val="931"/>
     <w:uiPriority w:val="99"/>
     <w:pPr>
       <w:pBdr/>
@@ -16013,9 +16082,9 @@
       </w:tcPr>
     </w:tblStylePr>
   </w:style>
-  <w:style w:type="table" w:styleId="48">
+  <w:style w:type="table" w:styleId="783">
     <w:name w:val="Grid Table 5 Dark - Accent 2"/>
-    <w:basedOn w:val="747"/>
+    <w:basedOn w:val="931"/>
     <w:uiPriority w:val="99"/>
     <w:pPr>
       <w:pBdr/>
@@ -16241,9 +16310,9 @@
       </w:tcPr>
     </w:tblStylePr>
   </w:style>
-  <w:style w:type="table" w:styleId="49">
+  <w:style w:type="table" w:styleId="784">
     <w:name w:val="Grid Table 5 Dark - Accent 3"/>
-    <w:basedOn w:val="747"/>
+    <w:basedOn w:val="931"/>
     <w:uiPriority w:val="99"/>
     <w:pPr>
       <w:pBdr/>
@@ -16469,9 +16538,9 @@
       </w:tcPr>
     </w:tblStylePr>
   </w:style>
-  <w:style w:type="table" w:styleId="50">
+  <w:style w:type="table" w:styleId="785">
     <w:name w:val="Grid Table 5 Dark- Accent 4"/>
-    <w:basedOn w:val="747"/>
+    <w:basedOn w:val="931"/>
     <w:uiPriority w:val="99"/>
     <w:pPr>
       <w:pBdr/>
@@ -16697,9 +16766,9 @@
       </w:tcPr>
     </w:tblStylePr>
   </w:style>
-  <w:style w:type="table" w:styleId="51">
+  <w:style w:type="table" w:styleId="786">
     <w:name w:val="Grid Table 5 Dark - Accent 5"/>
-    <w:basedOn w:val="747"/>
+    <w:basedOn w:val="931"/>
     <w:uiPriority w:val="99"/>
     <w:pPr>
       <w:pBdr/>
@@ -16925,9 +16994,9 @@
       </w:tcPr>
     </w:tblStylePr>
   </w:style>
-  <w:style w:type="table" w:styleId="52">
+  <w:style w:type="table" w:styleId="787">
     <w:name w:val="Grid Table 5 Dark - Accent 6"/>
-    <w:basedOn w:val="747"/>
+    <w:basedOn w:val="931"/>
     <w:uiPriority w:val="99"/>
     <w:pPr>
       <w:pBdr/>
@@ -17153,9 +17222,9 @@
       </w:tcPr>
     </w:tblStylePr>
   </w:style>
-  <w:style w:type="table" w:styleId="53">
+  <w:style w:type="table" w:styleId="788">
     <w:name w:val="Grid Table 6 Colorful"/>
-    <w:basedOn w:val="747"/>
+    <w:basedOn w:val="931"/>
     <w:uiPriority w:val="99"/>
     <w:pPr>
       <w:pBdr/>
@@ -17383,9 +17452,9 @@
       </w:tcPr>
     </w:tblStylePr>
   </w:style>
-  <w:style w:type="table" w:styleId="54">
+  <w:style w:type="table" w:styleId="789">
     <w:name w:val="Grid Table 6 Colorful - Accent 1"/>
-    <w:basedOn w:val="747"/>
+    <w:basedOn w:val="931"/>
     <w:uiPriority w:val="99"/>
     <w:pPr>
       <w:pBdr/>
@@ -17613,9 +17682,9 @@
       </w:tcPr>
     </w:tblStylePr>
   </w:style>
-  <w:style w:type="table" w:styleId="55">
+  <w:style w:type="table" w:styleId="790">
     <w:name w:val="Grid Table 6 Colorful - Accent 2"/>
-    <w:basedOn w:val="747"/>
+    <w:basedOn w:val="931"/>
     <w:uiPriority w:val="99"/>
     <w:pPr>
       <w:pBdr/>
@@ -17843,9 +17912,9 @@
       </w:tcPr>
     </w:tblStylePr>
   </w:style>
-  <w:style w:type="table" w:styleId="56">
+  <w:style w:type="table" w:styleId="791">
     <w:name w:val="Grid Table 6 Colorful - Accent 3"/>
-    <w:basedOn w:val="747"/>
+    <w:basedOn w:val="931"/>
     <w:uiPriority w:val="99"/>
     <w:pPr>
       <w:pBdr/>
@@ -18073,9 +18142,9 @@
       </w:tcPr>
     </w:tblStylePr>
   </w:style>
-  <w:style w:type="table" w:styleId="57">
+  <w:style w:type="table" w:styleId="792">
     <w:name w:val="Grid Table 6 Colorful - Accent 4"/>
-    <w:basedOn w:val="747"/>
+    <w:basedOn w:val="931"/>
     <w:uiPriority w:val="99"/>
     <w:pPr>
       <w:pBdr/>
@@ -18303,9 +18372,9 @@
       </w:tcPr>
     </w:tblStylePr>
   </w:style>
-  <w:style w:type="table" w:styleId="58">
+  <w:style w:type="table" w:styleId="793">
     <w:name w:val="Grid Table 6 Colorful - Accent 5"/>
-    <w:basedOn w:val="747"/>
+    <w:basedOn w:val="931"/>
     <w:uiPriority w:val="99"/>
     <w:pPr>
       <w:pBdr/>
@@ -18533,9 +18602,9 @@
       </w:tcPr>
     </w:tblStylePr>
   </w:style>
-  <w:style w:type="table" w:styleId="59">
+  <w:style w:type="table" w:styleId="794">
     <w:name w:val="Grid Table 6 Colorful - Accent 6"/>
-    <w:basedOn w:val="747"/>
+    <w:basedOn w:val="931"/>
     <w:uiPriority w:val="99"/>
     <w:pPr>
       <w:pBdr/>
@@ -18763,9 +18832,9 @@
       </w:tcPr>
     </w:tblStylePr>
   </w:style>
-  <w:style w:type="table" w:styleId="60">
+  <w:style w:type="table" w:styleId="795">
     <w:name w:val="Grid Table 7 Colorful"/>
-    <w:basedOn w:val="747"/>
+    <w:basedOn w:val="931"/>
     <w:uiPriority w:val="99"/>
     <w:pPr>
       <w:pBdr/>
@@ -18867,11 +18936,11 @@
         <w:tblBorders/>
       </w:tblPr>
       <w:tcPr>
-        <w:shd w:color="ffffff"/>
+        <w:shd w:val="clear" w:color="ffffff"/>
         <w:tcBorders>
-          <w:top w:val="none"/>
-          <w:left w:val="none"/>
-          <w:bottom w:val="none"/>
+          <w:top w:val="none" w:color="000000" w:sz="4" w:space="0"/>
+          <w:left w:val="none" w:color="000000" w:sz="4" w:space="0"/>
+          <w:bottom w:val="none" w:color="000000" w:sz="4" w:space="0"/>
           <w:right w:val="single" w:color="000000" w:themeColor="text1" w:themeTint="80" w:sz="4" w:space="0"/>
         </w:tcBorders>
       </w:tcPr>
@@ -18894,10 +18963,10 @@
       <w:tcPr>
         <w:shd w:val="clear" w:color="ffffff" w:themeColor="light1" w:fill="ffffff" w:themeFill="light1"/>
         <w:tcBorders>
-          <w:top w:val="none"/>
-          <w:left w:val="none"/>
+          <w:top w:val="none" w:color="000000" w:sz="4" w:space="0"/>
+          <w:left w:val="none" w:color="000000" w:sz="4" w:space="0"/>
           <w:bottom w:val="single" w:color="000000" w:themeColor="text1" w:themeTint="80" w:sz="4" w:space="0"/>
-          <w:right w:val="none"/>
+          <w:right w:val="none" w:color="000000" w:sz="4" w:space="0"/>
         </w:tcBorders>
       </w:tcPr>
     </w:tblStylePr>
@@ -18917,12 +18986,12 @@
         <w:tblBorders/>
       </w:tblPr>
       <w:tcPr>
-        <w:shd w:color="ffffff"/>
+        <w:shd w:val="clear" w:color="ffffff"/>
         <w:tcBorders>
-          <w:top w:val="none"/>
+          <w:top w:val="none" w:color="000000" w:sz="4" w:space="0"/>
           <w:left w:val="single" w:color="000000" w:themeColor="text1" w:themeTint="80" w:sz="4" w:space="0"/>
-          <w:bottom w:val="none"/>
-          <w:right w:val="none"/>
+          <w:bottom w:val="none" w:color="000000" w:sz="4" w:space="0"/>
+          <w:right w:val="none" w:color="000000" w:sz="4" w:space="0"/>
         </w:tcBorders>
       </w:tcPr>
     </w:tblStylePr>
@@ -18945,9 +19014,9 @@
         <w:shd w:val="clear" w:color="ffffff" w:themeColor="light1" w:fill="ffffff" w:themeFill="light1"/>
         <w:tcBorders>
           <w:top w:val="single" w:color="000000" w:themeColor="text1" w:themeTint="80" w:sz="4" w:space="0"/>
-          <w:left w:val="none"/>
-          <w:bottom w:val="none"/>
-          <w:right w:val="none"/>
+          <w:left w:val="none" w:color="000000" w:sz="4" w:space="0"/>
+          <w:bottom w:val="none" w:color="000000" w:sz="4" w:space="0"/>
+          <w:right w:val="none" w:color="000000" w:sz="4" w:space="0"/>
         </w:tcBorders>
       </w:tcPr>
     </w:tblStylePr>
@@ -19017,9 +19086,9 @@
       </w:tcPr>
     </w:tblStylePr>
   </w:style>
-  <w:style w:type="table" w:styleId="61">
+  <w:style w:type="table" w:styleId="796">
     <w:name w:val="Grid Table 7 Colorful - Accent 1"/>
-    <w:basedOn w:val="747"/>
+    <w:basedOn w:val="931"/>
     <w:uiPriority w:val="99"/>
     <w:pPr>
       <w:pBdr/>
@@ -19121,11 +19190,11 @@
         <w:tblBorders/>
       </w:tblPr>
       <w:tcPr>
-        <w:shd w:color="ffffff"/>
+        <w:shd w:val="clear" w:color="ffffff"/>
         <w:tcBorders>
-          <w:top w:val="none"/>
-          <w:left w:val="none"/>
-          <w:bottom w:val="none"/>
+          <w:top w:val="none" w:color="000000" w:sz="4" w:space="0"/>
+          <w:left w:val="none" w:color="000000" w:sz="4" w:space="0"/>
+          <w:bottom w:val="none" w:color="000000" w:sz="4" w:space="0"/>
           <w:right w:val="single" w:color="000000" w:themeColor="accent1" w:themeTint="80" w:sz="4" w:space="0"/>
         </w:tcBorders>
       </w:tcPr>
@@ -19148,10 +19217,10 @@
       <w:tcPr>
         <w:shd w:val="clear" w:color="ffffff" w:themeColor="light1" w:fill="ffffff" w:themeFill="light1"/>
         <w:tcBorders>
-          <w:top w:val="none"/>
-          <w:left w:val="none"/>
+          <w:top w:val="none" w:color="000000" w:sz="4" w:space="0"/>
+          <w:left w:val="none" w:color="000000" w:sz="4" w:space="0"/>
           <w:bottom w:val="single" w:color="000000" w:themeColor="accent1" w:themeTint="80" w:sz="4" w:space="0"/>
-          <w:right w:val="none"/>
+          <w:right w:val="none" w:color="000000" w:sz="4" w:space="0"/>
         </w:tcBorders>
       </w:tcPr>
     </w:tblStylePr>
@@ -19171,12 +19240,12 @@
         <w:tblBorders/>
       </w:tblPr>
       <w:tcPr>
-        <w:shd w:color="ffffff"/>
+        <w:shd w:val="clear" w:color="ffffff"/>
         <w:tcBorders>
-          <w:top w:val="none"/>
+          <w:top w:val="none" w:color="000000" w:sz="4" w:space="0"/>
           <w:left w:val="single" w:color="000000" w:themeColor="accent1" w:themeTint="80" w:sz="4" w:space="0"/>
-          <w:bottom w:val="none"/>
-          <w:right w:val="none"/>
+          <w:bottom w:val="none" w:color="000000" w:sz="4" w:space="0"/>
+          <w:right w:val="none" w:color="000000" w:sz="4" w:space="0"/>
         </w:tcBorders>
       </w:tcPr>
     </w:tblStylePr>
@@ -19199,9 +19268,9 @@
         <w:shd w:val="clear" w:color="ffffff" w:themeColor="light1" w:fill="ffffff" w:themeFill="light1"/>
         <w:tcBorders>
           <w:top w:val="single" w:color="000000" w:themeColor="accent1" w:themeTint="80" w:sz="4" w:space="0"/>
-          <w:left w:val="none"/>
-          <w:bottom w:val="none"/>
-          <w:right w:val="none"/>
+          <w:left w:val="none" w:color="000000" w:sz="4" w:space="0"/>
+          <w:bottom w:val="none" w:color="000000" w:sz="4" w:space="0"/>
+          <w:right w:val="none" w:color="000000" w:sz="4" w:space="0"/>
         </w:tcBorders>
       </w:tcPr>
     </w:tblStylePr>
@@ -19271,9 +19340,9 @@
       </w:tcPr>
     </w:tblStylePr>
   </w:style>
-  <w:style w:type="table" w:styleId="62">
+  <w:style w:type="table" w:styleId="797">
     <w:name w:val="Grid Table 7 Colorful - Accent 2"/>
-    <w:basedOn w:val="747"/>
+    <w:basedOn w:val="931"/>
     <w:uiPriority w:val="99"/>
     <w:pPr>
       <w:pBdr/>
@@ -19375,11 +19444,11 @@
         <w:tblBorders/>
       </w:tblPr>
       <w:tcPr>
-        <w:shd w:color="ffffff"/>
+        <w:shd w:val="clear" w:color="ffffff"/>
         <w:tcBorders>
-          <w:top w:val="none"/>
-          <w:left w:val="none"/>
-          <w:bottom w:val="none"/>
+          <w:top w:val="none" w:color="000000" w:sz="4" w:space="0"/>
+          <w:left w:val="none" w:color="000000" w:sz="4" w:space="0"/>
+          <w:bottom w:val="none" w:color="000000" w:sz="4" w:space="0"/>
           <w:right w:val="single" w:color="000000" w:themeColor="accent2" w:themeTint="97" w:sz="4" w:space="0"/>
         </w:tcBorders>
       </w:tcPr>
@@ -19402,10 +19471,10 @@
       <w:tcPr>
         <w:shd w:val="clear" w:color="ffffff" w:themeColor="light1" w:fill="ffffff" w:themeFill="light1"/>
         <w:tcBorders>
-          <w:top w:val="none"/>
-          <w:left w:val="none"/>
+          <w:top w:val="none" w:color="000000" w:sz="4" w:space="0"/>
+          <w:left w:val="none" w:color="000000" w:sz="4" w:space="0"/>
           <w:bottom w:val="single" w:color="000000" w:themeColor="accent2" w:themeTint="97" w:sz="4" w:space="0"/>
-          <w:right w:val="none"/>
+          <w:right w:val="none" w:color="000000" w:sz="4" w:space="0"/>
         </w:tcBorders>
       </w:tcPr>
     </w:tblStylePr>
@@ -19425,12 +19494,12 @@
         <w:tblBorders/>
       </w:tblPr>
       <w:tcPr>
-        <w:shd w:color="ffffff"/>
+        <w:shd w:val="clear" w:color="ffffff"/>
         <w:tcBorders>
-          <w:top w:val="none"/>
+          <w:top w:val="none" w:color="000000" w:sz="4" w:space="0"/>
           <w:left w:val="single" w:color="000000" w:themeColor="accent2" w:themeTint="97" w:sz="4" w:space="0"/>
-          <w:bottom w:val="none"/>
-          <w:right w:val="none"/>
+          <w:bottom w:val="none" w:color="000000" w:sz="4" w:space="0"/>
+          <w:right w:val="none" w:color="000000" w:sz="4" w:space="0"/>
         </w:tcBorders>
       </w:tcPr>
     </w:tblStylePr>
@@ -19453,9 +19522,9 @@
         <w:shd w:val="clear" w:color="ffffff" w:themeColor="light1" w:fill="ffffff" w:themeFill="light1"/>
         <w:tcBorders>
           <w:top w:val="single" w:color="000000" w:themeColor="accent2" w:themeTint="97" w:sz="4" w:space="0"/>
-          <w:left w:val="none"/>
-          <w:bottom w:val="none"/>
-          <w:right w:val="none"/>
+          <w:left w:val="none" w:color="000000" w:sz="4" w:space="0"/>
+          <w:bottom w:val="none" w:color="000000" w:sz="4" w:space="0"/>
+          <w:right w:val="none" w:color="000000" w:sz="4" w:space="0"/>
         </w:tcBorders>
       </w:tcPr>
     </w:tblStylePr>
@@ -19525,9 +19594,9 @@
       </w:tcPr>
     </w:tblStylePr>
   </w:style>
-  <w:style w:type="table" w:styleId="63">
+  <w:style w:type="table" w:styleId="798">
     <w:name w:val="Grid Table 7 Colorful - Accent 3"/>
-    <w:basedOn w:val="747"/>
+    <w:basedOn w:val="931"/>
     <w:uiPriority w:val="99"/>
     <w:pPr>
       <w:pBdr/>
@@ -19629,11 +19698,11 @@
         <w:tblBorders/>
       </w:tblPr>
       <w:tcPr>
-        <w:shd w:color="ffffff"/>
+        <w:shd w:val="clear" w:color="ffffff"/>
         <w:tcBorders>
-          <w:top w:val="none"/>
-          <w:left w:val="none"/>
-          <w:bottom w:val="none"/>
+          <w:top w:val="none" w:color="000000" w:sz="4" w:space="0"/>
+          <w:left w:val="none" w:color="000000" w:sz="4" w:space="0"/>
+          <w:bottom w:val="none" w:color="000000" w:sz="4" w:space="0"/>
           <w:right w:val="single" w:color="000000" w:themeColor="accent3" w:themeTint="FE" w:sz="4" w:space="0"/>
         </w:tcBorders>
       </w:tcPr>
@@ -19656,10 +19725,10 @@
       <w:tcPr>
         <w:shd w:val="clear" w:color="ffffff" w:themeColor="light1" w:fill="ffffff" w:themeFill="light1"/>
         <w:tcBorders>
-          <w:top w:val="none"/>
-          <w:left w:val="none"/>
+          <w:top w:val="none" w:color="000000" w:sz="4" w:space="0"/>
+          <w:left w:val="none" w:color="000000" w:sz="4" w:space="0"/>
           <w:bottom w:val="single" w:color="000000" w:themeColor="accent3" w:themeTint="FE" w:sz="4" w:space="0"/>
-          <w:right w:val="none"/>
+          <w:right w:val="none" w:color="000000" w:sz="4" w:space="0"/>
         </w:tcBorders>
       </w:tcPr>
     </w:tblStylePr>
@@ -19679,12 +19748,12 @@
         <w:tblBorders/>
       </w:tblPr>
       <w:tcPr>
-        <w:shd w:color="ffffff"/>
+        <w:shd w:val="clear" w:color="ffffff"/>
         <w:tcBorders>
-          <w:top w:val="none"/>
+          <w:top w:val="none" w:color="000000" w:sz="4" w:space="0"/>
           <w:left w:val="single" w:color="000000" w:themeColor="accent3" w:themeTint="FE" w:sz="4" w:space="0"/>
-          <w:bottom w:val="none"/>
-          <w:right w:val="none"/>
+          <w:bottom w:val="none" w:color="000000" w:sz="4" w:space="0"/>
+          <w:right w:val="none" w:color="000000" w:sz="4" w:space="0"/>
         </w:tcBorders>
       </w:tcPr>
     </w:tblStylePr>
@@ -19707,9 +19776,9 @@
         <w:shd w:val="clear" w:color="ffffff" w:themeColor="light1" w:fill="ffffff" w:themeFill="light1"/>
         <w:tcBorders>
           <w:top w:val="single" w:color="000000" w:themeColor="accent3" w:themeTint="FE" w:sz="4" w:space="0"/>
-          <w:left w:val="none"/>
-          <w:bottom w:val="none"/>
-          <w:right w:val="none"/>
+          <w:left w:val="none" w:color="000000" w:sz="4" w:space="0"/>
+          <w:bottom w:val="none" w:color="000000" w:sz="4" w:space="0"/>
+          <w:right w:val="none" w:color="000000" w:sz="4" w:space="0"/>
         </w:tcBorders>
       </w:tcPr>
     </w:tblStylePr>
@@ -19779,9 +19848,9 @@
       </w:tcPr>
     </w:tblStylePr>
   </w:style>
-  <w:style w:type="table" w:styleId="64">
+  <w:style w:type="table" w:styleId="799">
     <w:name w:val="Grid Table 7 Colorful - Accent 4"/>
-    <w:basedOn w:val="747"/>
+    <w:basedOn w:val="931"/>
     <w:uiPriority w:val="99"/>
     <w:pPr>
       <w:pBdr/>
@@ -19883,11 +19952,11 @@
         <w:tblBorders/>
       </w:tblPr>
       <w:tcPr>
-        <w:shd w:color="ffffff"/>
+        <w:shd w:val="clear" w:color="ffffff"/>
         <w:tcBorders>
-          <w:top w:val="none"/>
-          <w:left w:val="none"/>
-          <w:bottom w:val="none"/>
+          <w:top w:val="none" w:color="000000" w:sz="4" w:space="0"/>
+          <w:left w:val="none" w:color="000000" w:sz="4" w:space="0"/>
+          <w:bottom w:val="none" w:color="000000" w:sz="4" w:space="0"/>
           <w:right w:val="single" w:color="000000" w:themeColor="accent4" w:themeTint="9A" w:sz="4" w:space="0"/>
         </w:tcBorders>
       </w:tcPr>
@@ -19910,10 +19979,10 @@
       <w:tcPr>
         <w:shd w:val="clear" w:color="ffffff" w:themeColor="light1" w:fill="ffffff" w:themeFill="light1"/>
         <w:tcBorders>
-          <w:top w:val="none"/>
-          <w:left w:val="none"/>
+          <w:top w:val="none" w:color="000000" w:sz="4" w:space="0"/>
+          <w:left w:val="none" w:color="000000" w:sz="4" w:space="0"/>
           <w:bottom w:val="single" w:color="000000" w:themeColor="accent4" w:themeTint="9A" w:sz="4" w:space="0"/>
-          <w:right w:val="none"/>
+          <w:right w:val="none" w:color="000000" w:sz="4" w:space="0"/>
         </w:tcBorders>
       </w:tcPr>
     </w:tblStylePr>
@@ -19933,12 +20002,12 @@
         <w:tblBorders/>
       </w:tblPr>
       <w:tcPr>
-        <w:shd w:color="ffffff"/>
+        <w:shd w:val="clear" w:color="ffffff"/>
         <w:tcBorders>
-          <w:top w:val="none"/>
+          <w:top w:val="none" w:color="000000" w:sz="4" w:space="0"/>
           <w:left w:val="single" w:color="000000" w:themeColor="accent4" w:themeTint="9A" w:sz="4" w:space="0"/>
-          <w:bottom w:val="none"/>
-          <w:right w:val="none"/>
+          <w:bottom w:val="none" w:color="000000" w:sz="4" w:space="0"/>
+          <w:right w:val="none" w:color="000000" w:sz="4" w:space="0"/>
         </w:tcBorders>
       </w:tcPr>
     </w:tblStylePr>
@@ -19961,9 +20030,9 @@
         <w:shd w:val="clear" w:color="ffffff" w:themeColor="light1" w:fill="ffffff" w:themeFill="light1"/>
         <w:tcBorders>
           <w:top w:val="single" w:color="000000" w:themeColor="accent4" w:themeTint="9A" w:sz="4" w:space="0"/>
-          <w:left w:val="none"/>
-          <w:bottom w:val="none"/>
-          <w:right w:val="none"/>
+          <w:left w:val="none" w:color="000000" w:sz="4" w:space="0"/>
+          <w:bottom w:val="none" w:color="000000" w:sz="4" w:space="0"/>
+          <w:right w:val="none" w:color="000000" w:sz="4" w:space="0"/>
         </w:tcBorders>
       </w:tcPr>
     </w:tblStylePr>
@@ -20033,9 +20102,9 @@
       </w:tcPr>
     </w:tblStylePr>
   </w:style>
-  <w:style w:type="table" w:styleId="65">
+  <w:style w:type="table" w:styleId="800">
     <w:name w:val="Grid Table 7 Colorful - Accent 5"/>
-    <w:basedOn w:val="747"/>
+    <w:basedOn w:val="931"/>
     <w:uiPriority w:val="99"/>
     <w:pPr>
       <w:pBdr/>
@@ -20137,11 +20206,11 @@
         <w:tblBorders/>
       </w:tblPr>
       <w:tcPr>
-        <w:shd w:color="ffffff"/>
+        <w:shd w:val="clear" w:color="ffffff"/>
         <w:tcBorders>
-          <w:top w:val="none"/>
-          <w:left w:val="none"/>
-          <w:bottom w:val="none"/>
+          <w:top w:val="none" w:color="000000" w:sz="4" w:space="0"/>
+          <w:left w:val="none" w:color="000000" w:sz="4" w:space="0"/>
+          <w:bottom w:val="none" w:color="000000" w:sz="4" w:space="0"/>
           <w:right w:val="single" w:color="000000" w:themeColor="accent5" w:themeTint="90" w:sz="4" w:space="0"/>
         </w:tcBorders>
       </w:tcPr>
@@ -20164,10 +20233,10 @@
       <w:tcPr>
         <w:shd w:val="clear" w:color="ffffff" w:themeColor="light1" w:fill="ffffff" w:themeFill="light1"/>
         <w:tcBorders>
-          <w:top w:val="none"/>
-          <w:left w:val="none"/>
+          <w:top w:val="none" w:color="000000" w:sz="4" w:space="0"/>
+          <w:left w:val="none" w:color="000000" w:sz="4" w:space="0"/>
           <w:bottom w:val="single" w:color="000000" w:themeColor="accent5" w:themeTint="90" w:sz="4" w:space="0"/>
-          <w:right w:val="none"/>
+          <w:right w:val="none" w:color="000000" w:sz="4" w:space="0"/>
         </w:tcBorders>
       </w:tcPr>
     </w:tblStylePr>
@@ -20187,12 +20256,12 @@
         <w:tblBorders/>
       </w:tblPr>
       <w:tcPr>
-        <w:shd w:color="ffffff"/>
+        <w:shd w:val="clear" w:color="ffffff"/>
         <w:tcBorders>
-          <w:top w:val="none"/>
+          <w:top w:val="none" w:color="000000" w:sz="4" w:space="0"/>
           <w:left w:val="single" w:color="000000" w:themeColor="accent5" w:themeTint="90" w:sz="4" w:space="0"/>
-          <w:bottom w:val="none"/>
-          <w:right w:val="none"/>
+          <w:bottom w:val="none" w:color="000000" w:sz="4" w:space="0"/>
+          <w:right w:val="none" w:color="000000" w:sz="4" w:space="0"/>
         </w:tcBorders>
       </w:tcPr>
     </w:tblStylePr>
@@ -20215,9 +20284,9 @@
         <w:shd w:val="clear" w:color="ffffff" w:themeColor="light1" w:fill="ffffff" w:themeFill="light1"/>
         <w:tcBorders>
           <w:top w:val="single" w:color="000000" w:themeColor="accent5" w:themeTint="90" w:sz="4" w:space="0"/>
-          <w:left w:val="none"/>
-          <w:bottom w:val="none"/>
-          <w:right w:val="none"/>
+          <w:left w:val="none" w:color="000000" w:sz="4" w:space="0"/>
+          <w:bottom w:val="none" w:color="000000" w:sz="4" w:space="0"/>
+          <w:right w:val="none" w:color="000000" w:sz="4" w:space="0"/>
         </w:tcBorders>
       </w:tcPr>
     </w:tblStylePr>
@@ -20287,9 +20356,9 @@
       </w:tcPr>
     </w:tblStylePr>
   </w:style>
-  <w:style w:type="table" w:styleId="66">
+  <w:style w:type="table" w:styleId="801">
     <w:name w:val="Grid Table 7 Colorful - Accent 6"/>
-    <w:basedOn w:val="747"/>
+    <w:basedOn w:val="931"/>
     <w:uiPriority w:val="99"/>
     <w:pPr>
       <w:pBdr/>
@@ -20391,11 +20460,11 @@
         <w:tblBorders/>
       </w:tblPr>
       <w:tcPr>
-        <w:shd w:color="ffffff"/>
+        <w:shd w:val="clear" w:color="ffffff"/>
         <w:tcBorders>
-          <w:top w:val="none"/>
-          <w:left w:val="none"/>
-          <w:bottom w:val="none"/>
+          <w:top w:val="none" w:color="000000" w:sz="4" w:space="0"/>
+          <w:left w:val="none" w:color="000000" w:sz="4" w:space="0"/>
+          <w:bottom w:val="none" w:color="000000" w:sz="4" w:space="0"/>
           <w:right w:val="single" w:color="000000" w:themeColor="accent6" w:themeTint="90" w:sz="4" w:space="0"/>
         </w:tcBorders>
       </w:tcPr>
@@ -20418,10 +20487,10 @@
       <w:tcPr>
         <w:shd w:val="clear" w:color="ffffff" w:themeColor="light1" w:fill="ffffff" w:themeFill="light1"/>
         <w:tcBorders>
-          <w:top w:val="none"/>
-          <w:left w:val="none"/>
+          <w:top w:val="none" w:color="000000" w:sz="4" w:space="0"/>
+          <w:left w:val="none" w:color="000000" w:sz="4" w:space="0"/>
           <w:bottom w:val="single" w:color="000000" w:themeColor="accent6" w:themeTint="90" w:sz="4" w:space="0"/>
-          <w:right w:val="none"/>
+          <w:right w:val="none" w:color="000000" w:sz="4" w:space="0"/>
         </w:tcBorders>
       </w:tcPr>
     </w:tblStylePr>
@@ -20441,12 +20510,12 @@
         <w:tblBorders/>
       </w:tblPr>
       <w:tcPr>
-        <w:shd w:color="ffffff"/>
+        <w:shd w:val="clear" w:color="ffffff"/>
         <w:tcBorders>
-          <w:top w:val="none"/>
+          <w:top w:val="none" w:color="000000" w:sz="4" w:space="0"/>
           <w:left w:val="single" w:color="000000" w:themeColor="accent6" w:themeTint="90" w:sz="4" w:space="0"/>
-          <w:bottom w:val="none"/>
-          <w:right w:val="none"/>
+          <w:bottom w:val="none" w:color="000000" w:sz="4" w:space="0"/>
+          <w:right w:val="none" w:color="000000" w:sz="4" w:space="0"/>
         </w:tcBorders>
       </w:tcPr>
     </w:tblStylePr>
@@ -20469,9 +20538,9 @@
         <w:shd w:val="clear" w:color="ffffff" w:themeColor="light1" w:fill="ffffff" w:themeFill="light1"/>
         <w:tcBorders>
           <w:top w:val="single" w:color="000000" w:themeColor="accent6" w:themeTint="90" w:sz="4" w:space="0"/>
-          <w:left w:val="none"/>
-          <w:bottom w:val="none"/>
-          <w:right w:val="none"/>
+          <w:left w:val="none" w:color="000000" w:sz="4" w:space="0"/>
+          <w:bottom w:val="none" w:color="000000" w:sz="4" w:space="0"/>
+          <w:right w:val="none" w:color="000000" w:sz="4" w:space="0"/>
         </w:tcBorders>
       </w:tcPr>
     </w:tblStylePr>
@@ -20541,9 +20610,9 @@
       </w:tcPr>
     </w:tblStylePr>
   </w:style>
-  <w:style w:type="table" w:styleId="67">
+  <w:style w:type="table" w:styleId="802">
     <w:name w:val="List Table 1 Light"/>
-    <w:basedOn w:val="747"/>
+    <w:basedOn w:val="931"/>
     <w:uiPriority w:val="99"/>
     <w:pPr>
       <w:pBdr/>
@@ -20757,9 +20826,9 @@
       </w:tcPr>
     </w:tblStylePr>
   </w:style>
-  <w:style w:type="table" w:styleId="68">
+  <w:style w:type="table" w:styleId="803">
     <w:name w:val="List Table 1 Light - Accent 1"/>
-    <w:basedOn w:val="747"/>
+    <w:basedOn w:val="931"/>
     <w:uiPriority w:val="99"/>
     <w:pPr>
       <w:pBdr/>
@@ -20973,9 +21042,9 @@
       </w:tcPr>
     </w:tblStylePr>
   </w:style>
-  <w:style w:type="table" w:styleId="69">
+  <w:style w:type="table" w:styleId="804">
     <w:name w:val="List Table 1 Light - Accent 2"/>
-    <w:basedOn w:val="747"/>
+    <w:basedOn w:val="931"/>
     <w:uiPriority w:val="99"/>
     <w:pPr>
       <w:pBdr/>
@@ -21189,9 +21258,9 @@
       </w:tcPr>
     </w:tblStylePr>
   </w:style>
-  <w:style w:type="table" w:styleId="70">
+  <w:style w:type="table" w:styleId="805">
     <w:name w:val="List Table 1 Light - Accent 3"/>
-    <w:basedOn w:val="747"/>
+    <w:basedOn w:val="931"/>
     <w:uiPriority w:val="99"/>
     <w:pPr>
       <w:pBdr/>
@@ -21405,9 +21474,9 @@
       </w:tcPr>
     </w:tblStylePr>
   </w:style>
-  <w:style w:type="table" w:styleId="71">
+  <w:style w:type="table" w:styleId="806">
     <w:name w:val="List Table 1 Light - Accent 4"/>
-    <w:basedOn w:val="747"/>
+    <w:basedOn w:val="931"/>
     <w:uiPriority w:val="99"/>
     <w:pPr>
       <w:pBdr/>
@@ -21621,9 +21690,9 @@
       </w:tcPr>
     </w:tblStylePr>
   </w:style>
-  <w:style w:type="table" w:styleId="72">
+  <w:style w:type="table" w:styleId="807">
     <w:name w:val="List Table 1 Light - Accent 5"/>
-    <w:basedOn w:val="747"/>
+    <w:basedOn w:val="931"/>
     <w:uiPriority w:val="99"/>
     <w:pPr>
       <w:pBdr/>
@@ -21837,9 +21906,9 @@
       </w:tcPr>
     </w:tblStylePr>
   </w:style>
-  <w:style w:type="table" w:styleId="73">
+  <w:style w:type="table" w:styleId="808">
     <w:name w:val="List Table 1 Light - Accent 6"/>
-    <w:basedOn w:val="747"/>
+    <w:basedOn w:val="931"/>
     <w:uiPriority w:val="99"/>
     <w:pPr>
       <w:pBdr/>
@@ -22053,9 +22122,9 @@
       </w:tcPr>
     </w:tblStylePr>
   </w:style>
-  <w:style w:type="table" w:styleId="74">
+  <w:style w:type="table" w:styleId="809">
     <w:name w:val="List Table 2"/>
-    <w:basedOn w:val="747"/>
+    <w:basedOn w:val="931"/>
     <w:uiPriority w:val="99"/>
     <w:pPr>
       <w:pBdr/>
@@ -22291,9 +22360,9 @@
       </w:tcPr>
     </w:tblStylePr>
   </w:style>
-  <w:style w:type="table" w:styleId="75">
+  <w:style w:type="table" w:styleId="810">
     <w:name w:val="List Table 2 - Accent 1"/>
-    <w:basedOn w:val="747"/>
+    <w:basedOn w:val="931"/>
     <w:uiPriority w:val="99"/>
     <w:pPr>
       <w:pBdr/>
@@ -22529,9 +22598,9 @@
       </w:tcPr>
     </w:tblStylePr>
   </w:style>
-  <w:style w:type="table" w:styleId="76">
+  <w:style w:type="table" w:styleId="811">
     <w:name w:val="List Table 2 - Accent 2"/>
-    <w:basedOn w:val="747"/>
+    <w:basedOn w:val="931"/>
     <w:uiPriority w:val="99"/>
     <w:pPr>
       <w:pBdr/>
@@ -22767,9 +22836,9 @@
       </w:tcPr>
     </w:tblStylePr>
   </w:style>
-  <w:style w:type="table" w:styleId="77">
+  <w:style w:type="table" w:styleId="812">
     <w:name w:val="List Table 2 - Accent 3"/>
-    <w:basedOn w:val="747"/>
+    <w:basedOn w:val="931"/>
     <w:uiPriority w:val="99"/>
     <w:pPr>
       <w:pBdr/>
@@ -23005,9 +23074,9 @@
       </w:tcPr>
     </w:tblStylePr>
   </w:style>
-  <w:style w:type="table" w:styleId="78">
+  <w:style w:type="table" w:styleId="813">
     <w:name w:val="List Table 2 - Accent 4"/>
-    <w:basedOn w:val="747"/>
+    <w:basedOn w:val="931"/>
     <w:uiPriority w:val="99"/>
     <w:pPr>
       <w:pBdr/>
@@ -23243,9 +23312,9 @@
       </w:tcPr>
     </w:tblStylePr>
   </w:style>
-  <w:style w:type="table" w:styleId="79">
+  <w:style w:type="table" w:styleId="814">
     <w:name w:val="List Table 2 - Accent 5"/>
-    <w:basedOn w:val="747"/>
+    <w:basedOn w:val="931"/>
     <w:uiPriority w:val="99"/>
     <w:pPr>
       <w:pBdr/>
@@ -23481,9 +23550,9 @@
       </w:tcPr>
     </w:tblStylePr>
   </w:style>
-  <w:style w:type="table" w:styleId="80">
+  <w:style w:type="table" w:styleId="815">
     <w:name w:val="List Table 2 - Accent 6"/>
-    <w:basedOn w:val="747"/>
+    <w:basedOn w:val="931"/>
     <w:uiPriority w:val="99"/>
     <w:pPr>
       <w:pBdr/>
@@ -23719,9 +23788,9 @@
       </w:tcPr>
     </w:tblStylePr>
   </w:style>
-  <w:style w:type="table" w:styleId="81">
+  <w:style w:type="table" w:styleId="816">
     <w:name w:val="List Table 3"/>
-    <w:basedOn w:val="747"/>
+    <w:basedOn w:val="931"/>
     <w:uiPriority w:val="99"/>
     <w:pPr>
       <w:pBdr/>
@@ -23947,9 +24016,9 @@
       </w:tcPr>
     </w:tblStylePr>
   </w:style>
-  <w:style w:type="table" w:styleId="82">
+  <w:style w:type="table" w:styleId="817">
     <w:name w:val="List Table 3 - Accent 1"/>
-    <w:basedOn w:val="747"/>
+    <w:basedOn w:val="931"/>
     <w:uiPriority w:val="99"/>
     <w:pPr>
       <w:pBdr/>
@@ -24175,9 +24244,9 @@
       </w:tcPr>
     </w:tblStylePr>
   </w:style>
-  <w:style w:type="table" w:styleId="83">
+  <w:style w:type="table" w:styleId="818">
     <w:name w:val="List Table 3 - Accent 2"/>
-    <w:basedOn w:val="747"/>
+    <w:basedOn w:val="931"/>
     <w:uiPriority w:val="99"/>
     <w:pPr>
       <w:pBdr/>
@@ -24403,9 +24472,9 @@
       </w:tcPr>
     </w:tblStylePr>
   </w:style>
-  <w:style w:type="table" w:styleId="84">
+  <w:style w:type="table" w:styleId="819">
     <w:name w:val="List Table 3 - Accent 3"/>
-    <w:basedOn w:val="747"/>
+    <w:basedOn w:val="931"/>
     <w:uiPriority w:val="99"/>
     <w:pPr>
       <w:pBdr/>
@@ -24631,9 +24700,9 @@
       </w:tcPr>
     </w:tblStylePr>
   </w:style>
-  <w:style w:type="table" w:styleId="85">
+  <w:style w:type="table" w:styleId="820">
     <w:name w:val="List Table 3 - Accent 4"/>
-    <w:basedOn w:val="747"/>
+    <w:basedOn w:val="931"/>
     <w:uiPriority w:val="99"/>
     <w:pPr>
       <w:pBdr/>
@@ -24859,9 +24928,9 @@
       </w:tcPr>
     </w:tblStylePr>
   </w:style>
-  <w:style w:type="table" w:styleId="86">
+  <w:style w:type="table" w:styleId="821">
     <w:name w:val="List Table 3 - Accent 5"/>
-    <w:basedOn w:val="747"/>
+    <w:basedOn w:val="931"/>
     <w:uiPriority w:val="99"/>
     <w:pPr>
       <w:pBdr/>
@@ -25087,9 +25156,9 @@
       </w:tcPr>
     </w:tblStylePr>
   </w:style>
-  <w:style w:type="table" w:styleId="87">
+  <w:style w:type="table" w:styleId="822">
     <w:name w:val="List Table 3 - Accent 6"/>
-    <w:basedOn w:val="747"/>
+    <w:basedOn w:val="931"/>
     <w:uiPriority w:val="99"/>
     <w:pPr>
       <w:pBdr/>
@@ -25315,9 +25384,9 @@
       </w:tcPr>
     </w:tblStylePr>
   </w:style>
-  <w:style w:type="table" w:styleId="88">
+  <w:style w:type="table" w:styleId="823">
     <w:name w:val="List Table 4"/>
-    <w:basedOn w:val="747"/>
+    <w:basedOn w:val="931"/>
     <w:uiPriority w:val="99"/>
     <w:pPr>
       <w:pBdr/>
@@ -25540,9 +25609,9 @@
       </w:tcPr>
     </w:tblStylePr>
   </w:style>
-  <w:style w:type="table" w:styleId="89">
+  <w:style w:type="table" w:styleId="824">
     <w:name w:val="List Table 4 - Accent 1"/>
-    <w:basedOn w:val="747"/>
+    <w:basedOn w:val="931"/>
     <w:uiPriority w:val="99"/>
     <w:pPr>
       <w:pBdr/>
@@ -25765,9 +25834,9 @@
       </w:tcPr>
     </w:tblStylePr>
   </w:style>
-  <w:style w:type="table" w:styleId="90">
+  <w:style w:type="table" w:styleId="825">
     <w:name w:val="List Table 4 - Accent 2"/>
-    <w:basedOn w:val="747"/>
+    <w:basedOn w:val="931"/>
     <w:uiPriority w:val="99"/>
     <w:pPr>
       <w:pBdr/>
@@ -25990,9 +26059,9 @@
       </w:tcPr>
     </w:tblStylePr>
   </w:style>
-  <w:style w:type="table" w:styleId="91">
+  <w:style w:type="table" w:styleId="826">
     <w:name w:val="List Table 4 - Accent 3"/>
-    <w:basedOn w:val="747"/>
+    <w:basedOn w:val="931"/>
     <w:uiPriority w:val="99"/>
     <w:pPr>
       <w:pBdr/>
@@ -26215,9 +26284,9 @@
       </w:tcPr>
     </w:tblStylePr>
   </w:style>
-  <w:style w:type="table" w:styleId="92">
+  <w:style w:type="table" w:styleId="827">
     <w:name w:val="List Table 4 - Accent 4"/>
-    <w:basedOn w:val="747"/>
+    <w:basedOn w:val="931"/>
     <w:uiPriority w:val="99"/>
     <w:pPr>
       <w:pBdr/>
@@ -26440,9 +26509,9 @@
       </w:tcPr>
     </w:tblStylePr>
   </w:style>
-  <w:style w:type="table" w:styleId="93">
+  <w:style w:type="table" w:styleId="828">
     <w:name w:val="List Table 4 - Accent 5"/>
-    <w:basedOn w:val="747"/>
+    <w:basedOn w:val="931"/>
     <w:uiPriority w:val="99"/>
     <w:pPr>
       <w:pBdr/>
@@ -26665,9 +26734,9 @@
       </w:tcPr>
     </w:tblStylePr>
   </w:style>
-  <w:style w:type="table" w:styleId="94">
+  <w:style w:type="table" w:styleId="829">
     <w:name w:val="List Table 4 - Accent 6"/>
-    <w:basedOn w:val="747"/>
+    <w:basedOn w:val="931"/>
     <w:uiPriority w:val="99"/>
     <w:pPr>
       <w:pBdr/>
@@ -26890,9 +26959,9 @@
       </w:tcPr>
     </w:tblStylePr>
   </w:style>
-  <w:style w:type="table" w:styleId="95">
+  <w:style w:type="table" w:styleId="830">
     <w:name w:val="List Table 5 Dark"/>
-    <w:basedOn w:val="747"/>
+    <w:basedOn w:val="931"/>
     <w:uiPriority w:val="99"/>
     <w:pPr>
       <w:pBdr/>
@@ -27132,9 +27201,9 @@
       </w:tcPr>
     </w:tblStylePr>
   </w:style>
-  <w:style w:type="table" w:styleId="96">
+  <w:style w:type="table" w:styleId="831">
     <w:name w:val="List Table 5 Dark - Accent 1"/>
-    <w:basedOn w:val="747"/>
+    <w:basedOn w:val="931"/>
     <w:uiPriority w:val="99"/>
     <w:pPr>
       <w:pBdr/>
@@ -27374,9 +27443,9 @@
       </w:tcPr>
     </w:tblStylePr>
   </w:style>
-  <w:style w:type="table" w:styleId="97">
+  <w:style w:type="table" w:styleId="832">
     <w:name w:val="List Table 5 Dark - Accent 2"/>
-    <w:basedOn w:val="747"/>
+    <w:basedOn w:val="931"/>
     <w:uiPriority w:val="99"/>
     <w:pPr>
       <w:pBdr/>
@@ -27616,9 +27685,9 @@
       </w:tcPr>
     </w:tblStylePr>
   </w:style>
-  <w:style w:type="table" w:styleId="98">
+  <w:style w:type="table" w:styleId="833">
     <w:name w:val="List Table 5 Dark - Accent 3"/>
-    <w:basedOn w:val="747"/>
+    <w:basedOn w:val="931"/>
     <w:uiPriority w:val="99"/>
     <w:pPr>
       <w:pBdr/>
@@ -27858,9 +27927,9 @@
       </w:tcPr>
     </w:tblStylePr>
   </w:style>
-  <w:style w:type="table" w:styleId="99">
+  <w:style w:type="table" w:styleId="834">
     <w:name w:val="List Table 5 Dark - Accent 4"/>
-    <w:basedOn w:val="747"/>
+    <w:basedOn w:val="931"/>
     <w:uiPriority w:val="99"/>
     <w:pPr>
       <w:pBdr/>
@@ -28100,9 +28169,9 @@
       </w:tcPr>
     </w:tblStylePr>
   </w:style>
-  <w:style w:type="table" w:styleId="100">
+  <w:style w:type="table" w:styleId="835">
     <w:name w:val="List Table 5 Dark - Accent 5"/>
-    <w:basedOn w:val="747"/>
+    <w:basedOn w:val="931"/>
     <w:uiPriority w:val="99"/>
     <w:pPr>
       <w:pBdr/>
@@ -28342,9 +28411,9 @@
       </w:tcPr>
     </w:tblStylePr>
   </w:style>
-  <w:style w:type="table" w:styleId="101">
+  <w:style w:type="table" w:styleId="836">
     <w:name w:val="List Table 5 Dark - Accent 6"/>
-    <w:basedOn w:val="747"/>
+    <w:basedOn w:val="931"/>
     <w:uiPriority w:val="99"/>
     <w:pPr>
       <w:pBdr/>
@@ -28584,9 +28653,9 @@
       </w:tcPr>
     </w:tblStylePr>
   </w:style>
-  <w:style w:type="table" w:styleId="102">
+  <w:style w:type="table" w:styleId="837">
     <w:name w:val="List Table 6 Colorful"/>
-    <w:basedOn w:val="747"/>
+    <w:basedOn w:val="931"/>
     <w:uiPriority w:val="99"/>
     <w:pPr>
       <w:pBdr/>
@@ -28807,9 +28876,9 @@
       </w:tcPr>
     </w:tblStylePr>
   </w:style>
-  <w:style w:type="table" w:styleId="103">
+  <w:style w:type="table" w:styleId="838">
     <w:name w:val="List Table 6 Colorful - Accent 1"/>
-    <w:basedOn w:val="747"/>
+    <w:basedOn w:val="931"/>
     <w:uiPriority w:val="99"/>
     <w:pPr>
       <w:pBdr/>
@@ -29030,9 +29099,9 @@
       </w:tcPr>
     </w:tblStylePr>
   </w:style>
-  <w:style w:type="table" w:styleId="104">
+  <w:style w:type="table" w:styleId="839">
     <w:name w:val="List Table 6 Colorful - Accent 2"/>
-    <w:basedOn w:val="747"/>
+    <w:basedOn w:val="931"/>
     <w:uiPriority w:val="99"/>
     <w:pPr>
       <w:pBdr/>
@@ -29253,9 +29322,9 @@
       </w:tcPr>
     </w:tblStylePr>
   </w:style>
-  <w:style w:type="table" w:styleId="105">
+  <w:style w:type="table" w:styleId="840">
     <w:name w:val="List Table 6 Colorful - Accent 3"/>
-    <w:basedOn w:val="747"/>
+    <w:basedOn w:val="931"/>
     <w:uiPriority w:val="99"/>
     <w:pPr>
       <w:pBdr/>
@@ -29476,9 +29545,9 @@
       </w:tcPr>
     </w:tblStylePr>
   </w:style>
-  <w:style w:type="table" w:styleId="106">
+  <w:style w:type="table" w:styleId="841">
     <w:name w:val="List Table 6 Colorful - Accent 4"/>
-    <w:basedOn w:val="747"/>
+    <w:basedOn w:val="931"/>
     <w:uiPriority w:val="99"/>
     <w:pPr>
       <w:pBdr/>
@@ -29699,9 +29768,9 @@
       </w:tcPr>
     </w:tblStylePr>
   </w:style>
-  <w:style w:type="table" w:styleId="107">
+  <w:style w:type="table" w:styleId="842">
     <w:name w:val="List Table 6 Colorful - Accent 5"/>
-    <w:basedOn w:val="747"/>
+    <w:basedOn w:val="931"/>
     <w:uiPriority w:val="99"/>
     <w:pPr>
       <w:pBdr/>
@@ -29922,9 +29991,9 @@
       </w:tcPr>
     </w:tblStylePr>
   </w:style>
-  <w:style w:type="table" w:styleId="108">
+  <w:style w:type="table" w:styleId="843">
     <w:name w:val="List Table 6 Colorful - Accent 6"/>
-    <w:basedOn w:val="747"/>
+    <w:basedOn w:val="931"/>
     <w:uiPriority w:val="99"/>
     <w:pPr>
       <w:pBdr/>
@@ -30145,9 +30214,9 @@
       </w:tcPr>
     </w:tblStylePr>
   </w:style>
-  <w:style w:type="table" w:styleId="109">
+  <w:style w:type="table" w:styleId="844">
     <w:name w:val="List Table 7 Colorful"/>
-    <w:basedOn w:val="747"/>
+    <w:basedOn w:val="931"/>
     <w:uiPriority w:val="99"/>
     <w:pPr>
       <w:pBdr/>
@@ -30246,11 +30315,11 @@
         <w:tblBorders/>
       </w:tblPr>
       <w:tcPr>
-        <w:shd w:color="ffffff"/>
+        <w:shd w:val="clear" w:color="ffffff"/>
         <w:tcBorders>
-          <w:top w:val="none"/>
-          <w:left w:val="none"/>
-          <w:bottom w:val="none"/>
+          <w:top w:val="none" w:color="000000" w:sz="4" w:space="0"/>
+          <w:left w:val="none" w:color="000000" w:sz="4" w:space="0"/>
+          <w:bottom w:val="none" w:color="000000" w:sz="4" w:space="0"/>
           <w:right w:val="single" w:color="000000" w:themeColor="text1" w:themeTint="80" w:sz="4" w:space="0"/>
         </w:tcBorders>
       </w:tcPr>
@@ -30273,10 +30342,10 @@
       <w:tcPr>
         <w:shd w:val="clear" w:color="ffffff" w:themeColor="light1" w:fill="ffffff" w:themeFill="light1"/>
         <w:tcBorders>
-          <w:top w:val="none"/>
-          <w:left w:val="none"/>
+          <w:top w:val="none" w:color="000000" w:sz="4" w:space="0"/>
+          <w:left w:val="none" w:color="000000" w:sz="4" w:space="0"/>
           <w:bottom w:val="single" w:color="000000" w:themeColor="text1" w:themeTint="80" w:sz="4" w:space="0"/>
-          <w:right w:val="none"/>
+          <w:right w:val="none" w:color="000000" w:sz="4" w:space="0"/>
         </w:tcBorders>
       </w:tcPr>
     </w:tblStylePr>
@@ -30296,12 +30365,12 @@
         <w:tblBorders/>
       </w:tblPr>
       <w:tcPr>
-        <w:shd w:color="ffffff"/>
+        <w:shd w:val="clear" w:color="ffffff"/>
         <w:tcBorders>
-          <w:top w:val="none"/>
+          <w:top w:val="none" w:color="000000" w:sz="4" w:space="0"/>
           <w:left w:val="single" w:color="000000" w:themeColor="text1" w:themeTint="80" w:sz="4" w:space="0"/>
-          <w:bottom w:val="none"/>
-          <w:right w:val="none"/>
+          <w:bottom w:val="none" w:color="000000" w:sz="4" w:space="0"/>
+          <w:right w:val="none" w:color="000000" w:sz="4" w:space="0"/>
         </w:tcBorders>
       </w:tcPr>
     </w:tblStylePr>
@@ -30324,9 +30393,9 @@
         <w:shd w:val="clear" w:color="ffffff" w:themeColor="light1" w:fill="ffffff" w:themeFill="light1"/>
         <w:tcBorders>
           <w:top w:val="single" w:color="000000" w:themeColor="text1" w:themeTint="80" w:sz="4" w:space="0"/>
-          <w:left w:val="none"/>
-          <w:bottom w:val="none"/>
-          <w:right w:val="none"/>
+          <w:left w:val="none" w:color="000000" w:sz="4" w:space="0"/>
+          <w:bottom w:val="none" w:color="000000" w:sz="4" w:space="0"/>
+          <w:right w:val="none" w:color="000000" w:sz="4" w:space="0"/>
         </w:tcBorders>
       </w:tcPr>
     </w:tblStylePr>
@@ -30401,9 +30470,9 @@
       </w:tcPr>
     </w:tblStylePr>
   </w:style>
-  <w:style w:type="table" w:styleId="110">
+  <w:style w:type="table" w:styleId="845">
     <w:name w:val="List Table 7 Colorful - Accent 1"/>
-    <w:basedOn w:val="747"/>
+    <w:basedOn w:val="931"/>
     <w:uiPriority w:val="99"/>
     <w:pPr>
       <w:pBdr/>
@@ -30502,11 +30571,11 @@
         <w:tblBorders/>
       </w:tblPr>
       <w:tcPr>
-        <w:shd w:color="ffffff"/>
+        <w:shd w:val="clear" w:color="ffffff"/>
         <w:tcBorders>
-          <w:top w:val="none"/>
-          <w:left w:val="none"/>
-          <w:bottom w:val="none"/>
+          <w:top w:val="none" w:color="000000" w:sz="4" w:space="0"/>
+          <w:left w:val="none" w:color="000000" w:sz="4" w:space="0"/>
+          <w:bottom w:val="none" w:color="000000" w:sz="4" w:space="0"/>
           <w:right w:val="single" w:color="000000" w:themeColor="accent1" w:sz="4" w:space="0"/>
         </w:tcBorders>
       </w:tcPr>
@@ -30529,10 +30598,10 @@
       <w:tcPr>
         <w:shd w:val="clear" w:color="ffffff" w:themeColor="light1" w:fill="ffffff" w:themeFill="light1"/>
         <w:tcBorders>
-          <w:top w:val="none"/>
-          <w:left w:val="none"/>
+          <w:top w:val="none" w:color="000000" w:sz="4" w:space="0"/>
+          <w:left w:val="none" w:color="000000" w:sz="4" w:space="0"/>
           <w:bottom w:val="single" w:color="000000" w:themeColor="accent1" w:sz="4" w:space="0"/>
-          <w:right w:val="none"/>
+          <w:right w:val="none" w:color="000000" w:sz="4" w:space="0"/>
         </w:tcBorders>
       </w:tcPr>
     </w:tblStylePr>
@@ -30552,12 +30621,12 @@
         <w:tblBorders/>
       </w:tblPr>
       <w:tcPr>
-        <w:shd w:color="ffffff"/>
+        <w:shd w:val="clear" w:color="ffffff"/>
         <w:tcBorders>
-          <w:top w:val="none"/>
+          <w:top w:val="none" w:color="000000" w:sz="4" w:space="0"/>
           <w:left w:val="single" w:color="000000" w:themeColor="accent1" w:sz="4" w:space="0"/>
-          <w:bottom w:val="none"/>
-          <w:right w:val="none"/>
+          <w:bottom w:val="none" w:color="000000" w:sz="4" w:space="0"/>
+          <w:right w:val="none" w:color="000000" w:sz="4" w:space="0"/>
         </w:tcBorders>
       </w:tcPr>
     </w:tblStylePr>
@@ -30580,9 +30649,9 @@
         <w:shd w:val="clear" w:color="ffffff" w:themeColor="light1" w:fill="ffffff" w:themeFill="light1"/>
         <w:tcBorders>
           <w:top w:val="single" w:color="000000" w:themeColor="accent1" w:sz="4" w:space="0"/>
-          <w:left w:val="none"/>
-          <w:bottom w:val="none"/>
-          <w:right w:val="none"/>
+          <w:left w:val="none" w:color="000000" w:sz="4" w:space="0"/>
+          <w:bottom w:val="none" w:color="000000" w:sz="4" w:space="0"/>
+          <w:right w:val="none" w:color="000000" w:sz="4" w:space="0"/>
         </w:tcBorders>
       </w:tcPr>
     </w:tblStylePr>
@@ -30657,9 +30726,9 @@
       </w:tcPr>
     </w:tblStylePr>
   </w:style>
-  <w:style w:type="table" w:styleId="111">
+  <w:style w:type="table" w:styleId="846">
     <w:name w:val="List Table 7 Colorful - Accent 2"/>
-    <w:basedOn w:val="747"/>
+    <w:basedOn w:val="931"/>
     <w:uiPriority w:val="99"/>
     <w:pPr>
       <w:pBdr/>
@@ -30758,11 +30827,11 @@
         <w:tblBorders/>
       </w:tblPr>
       <w:tcPr>
-        <w:shd w:color="ffffff"/>
+        <w:shd w:val="clear" w:color="ffffff"/>
         <w:tcBorders>
-          <w:top w:val="none"/>
-          <w:left w:val="none"/>
-          <w:bottom w:val="none"/>
+          <w:top w:val="none" w:color="000000" w:sz="4" w:space="0"/>
+          <w:left w:val="none" w:color="000000" w:sz="4" w:space="0"/>
+          <w:bottom w:val="none" w:color="000000" w:sz="4" w:space="0"/>
           <w:right w:val="single" w:color="000000" w:themeColor="accent2" w:themeTint="97" w:sz="4" w:space="0"/>
         </w:tcBorders>
       </w:tcPr>
@@ -30785,10 +30854,10 @@
       <w:tcPr>
         <w:shd w:val="clear" w:color="ffffff" w:themeColor="light1" w:fill="ffffff" w:themeFill="light1"/>
         <w:tcBorders>
-          <w:top w:val="none"/>
-          <w:left w:val="none"/>
+          <w:top w:val="none" w:color="000000" w:sz="4" w:space="0"/>
+          <w:left w:val="none" w:color="000000" w:sz="4" w:space="0"/>
           <w:bottom w:val="single" w:color="000000" w:themeColor="accent2" w:themeTint="97" w:sz="4" w:space="0"/>
-          <w:right w:val="none"/>
+          <w:right w:val="none" w:color="000000" w:sz="4" w:space="0"/>
         </w:tcBorders>
       </w:tcPr>
     </w:tblStylePr>
@@ -30808,12 +30877,12 @@
         <w:tblBorders/>
       </w:tblPr>
       <w:tcPr>
-        <w:shd w:color="ffffff"/>
+        <w:shd w:val="clear" w:color="ffffff"/>
         <w:tcBorders>
-          <w:top w:val="none"/>
+          <w:top w:val="none" w:color="000000" w:sz="4" w:space="0"/>
           <w:left w:val="single" w:color="000000" w:themeColor="accent2" w:themeTint="97" w:sz="4" w:space="0"/>
-          <w:bottom w:val="none"/>
-          <w:right w:val="none"/>
+          <w:bottom w:val="none" w:color="000000" w:sz="4" w:space="0"/>
+          <w:right w:val="none" w:color="000000" w:sz="4" w:space="0"/>
         </w:tcBorders>
       </w:tcPr>
     </w:tblStylePr>
@@ -30836,9 +30905,9 @@
         <w:shd w:val="clear" w:color="ffffff" w:themeColor="light1" w:fill="ffffff" w:themeFill="light1"/>
         <w:tcBorders>
           <w:top w:val="single" w:color="000000" w:themeColor="accent2" w:themeTint="97" w:sz="4" w:space="0"/>
-          <w:left w:val="none"/>
-          <w:bottom w:val="none"/>
-          <w:right w:val="none"/>
+          <w:left w:val="none" w:color="000000" w:sz="4" w:space="0"/>
+          <w:bottom w:val="none" w:color="000000" w:sz="4" w:space="0"/>
+          <w:right w:val="none" w:color="000000" w:sz="4" w:space="0"/>
         </w:tcBorders>
       </w:tcPr>
     </w:tblStylePr>
@@ -30913,9 +30982,9 @@
       </w:tcPr>
     </w:tblStylePr>
   </w:style>
-  <w:style w:type="table" w:styleId="112">
+  <w:style w:type="table" w:styleId="847">
     <w:name w:val="List Table 7 Colorful - Accent 3"/>
-    <w:basedOn w:val="747"/>
+    <w:basedOn w:val="931"/>
     <w:uiPriority w:val="99"/>
     <w:pPr>
       <w:pBdr/>
@@ -31014,11 +31083,11 @@
         <w:tblBorders/>
       </w:tblPr>
       <w:tcPr>
-        <w:shd w:color="ffffff"/>
+        <w:shd w:val="clear" w:color="ffffff"/>
         <w:tcBorders>
-          <w:top w:val="none"/>
-          <w:left w:val="none"/>
-          <w:bottom w:val="none"/>
+          <w:top w:val="none" w:color="000000" w:sz="4" w:space="0"/>
+          <w:left w:val="none" w:color="000000" w:sz="4" w:space="0"/>
+          <w:bottom w:val="none" w:color="000000" w:sz="4" w:space="0"/>
           <w:right w:val="single" w:color="000000" w:themeColor="accent3" w:themeTint="98" w:sz="4" w:space="0"/>
         </w:tcBorders>
       </w:tcPr>
@@ -31041,10 +31110,10 @@
       <w:tcPr>
         <w:shd w:val="clear" w:color="ffffff" w:themeColor="light1" w:fill="ffffff" w:themeFill="light1"/>
         <w:tcBorders>
-          <w:top w:val="none"/>
-          <w:left w:val="none"/>
+          <w:top w:val="none" w:color="000000" w:sz="4" w:space="0"/>
+          <w:left w:val="none" w:color="000000" w:sz="4" w:space="0"/>
           <w:bottom w:val="single" w:color="000000" w:themeColor="accent3" w:themeTint="98" w:sz="4" w:space="0"/>
-          <w:right w:val="none"/>
+          <w:right w:val="none" w:color="000000" w:sz="4" w:space="0"/>
         </w:tcBorders>
       </w:tcPr>
     </w:tblStylePr>
@@ -31064,12 +31133,12 @@
         <w:tblBorders/>
       </w:tblPr>
       <w:tcPr>
-        <w:shd w:color="ffffff"/>
+        <w:shd w:val="clear" w:color="ffffff"/>
         <w:tcBorders>
-          <w:top w:val="none"/>
+          <w:top w:val="none" w:color="000000" w:sz="4" w:space="0"/>
           <w:left w:val="single" w:color="000000" w:themeColor="accent3" w:themeTint="98" w:sz="4" w:space="0"/>
-          <w:bottom w:val="none"/>
-          <w:right w:val="none"/>
+          <w:bottom w:val="none" w:color="000000" w:sz="4" w:space="0"/>
+          <w:right w:val="none" w:color="000000" w:sz="4" w:space="0"/>
         </w:tcBorders>
       </w:tcPr>
     </w:tblStylePr>
@@ -31092,9 +31161,9 @@
         <w:shd w:val="clear" w:color="ffffff" w:themeColor="light1" w:fill="ffffff" w:themeFill="light1"/>
         <w:tcBorders>
           <w:top w:val="single" w:color="000000" w:themeColor="accent3" w:themeTint="98" w:sz="4" w:space="0"/>
-          <w:left w:val="none"/>
-          <w:bottom w:val="none"/>
-          <w:right w:val="none"/>
+          <w:left w:val="none" w:color="000000" w:sz="4" w:space="0"/>
+          <w:bottom w:val="none" w:color="000000" w:sz="4" w:space="0"/>
+          <w:right w:val="none" w:color="000000" w:sz="4" w:space="0"/>
         </w:tcBorders>
       </w:tcPr>
     </w:tblStylePr>
@@ -31169,9 +31238,9 @@
       </w:tcPr>
     </w:tblStylePr>
   </w:style>
-  <w:style w:type="table" w:styleId="113">
+  <w:style w:type="table" w:styleId="848">
     <w:name w:val="List Table 7 Colorful - Accent 4"/>
-    <w:basedOn w:val="747"/>
+    <w:basedOn w:val="931"/>
     <w:uiPriority w:val="99"/>
     <w:pPr>
       <w:pBdr/>
@@ -31270,11 +31339,11 @@
         <w:tblBorders/>
       </w:tblPr>
       <w:tcPr>
-        <w:shd w:color="ffffff"/>
+        <w:shd w:val="clear" w:color="ffffff"/>
         <w:tcBorders>
-          <w:top w:val="none"/>
-          <w:left w:val="none"/>
-          <w:bottom w:val="none"/>
+          <w:top w:val="none" w:color="000000" w:sz="4" w:space="0"/>
+          <w:left w:val="none" w:color="000000" w:sz="4" w:space="0"/>
+          <w:bottom w:val="none" w:color="000000" w:sz="4" w:space="0"/>
           <w:right w:val="single" w:color="000000" w:themeColor="accent4" w:themeTint="9A" w:sz="4" w:space="0"/>
         </w:tcBorders>
       </w:tcPr>
@@ -31297,10 +31366,10 @@
       <w:tcPr>
         <w:shd w:val="clear" w:color="ffffff" w:themeColor="light1" w:fill="ffffff" w:themeFill="light1"/>
         <w:tcBorders>
-          <w:top w:val="none"/>
-          <w:left w:val="none"/>
+          <w:top w:val="none" w:color="000000" w:sz="4" w:space="0"/>
+          <w:left w:val="none" w:color="000000" w:sz="4" w:space="0"/>
           <w:bottom w:val="single" w:color="000000" w:themeColor="accent4" w:themeTint="9A" w:sz="4" w:space="0"/>
-          <w:right w:val="none"/>
+          <w:right w:val="none" w:color="000000" w:sz="4" w:space="0"/>
         </w:tcBorders>
       </w:tcPr>
     </w:tblStylePr>
@@ -31320,12 +31389,12 @@
         <w:tblBorders/>
       </w:tblPr>
       <w:tcPr>
-        <w:shd w:color="ffffff"/>
+        <w:shd w:val="clear" w:color="ffffff"/>
         <w:tcBorders>
-          <w:top w:val="none"/>
+          <w:top w:val="none" w:color="000000" w:sz="4" w:space="0"/>
           <w:left w:val="single" w:color="000000" w:themeColor="accent4" w:themeTint="9A" w:sz="4" w:space="0"/>
-          <w:bottom w:val="none"/>
-          <w:right w:val="none"/>
+          <w:bottom w:val="none" w:color="000000" w:sz="4" w:space="0"/>
+          <w:right w:val="none" w:color="000000" w:sz="4" w:space="0"/>
         </w:tcBorders>
       </w:tcPr>
     </w:tblStylePr>
@@ -31348,9 +31417,9 @@
         <w:shd w:val="clear" w:color="ffffff" w:themeColor="light1" w:fill="ffffff" w:themeFill="light1"/>
         <w:tcBorders>
           <w:top w:val="single" w:color="000000" w:themeColor="accent4" w:themeTint="9A" w:sz="4" w:space="0"/>
-          <w:left w:val="none"/>
-          <w:bottom w:val="none"/>
-          <w:right w:val="none"/>
+          <w:left w:val="none" w:color="000000" w:sz="4" w:space="0"/>
+          <w:bottom w:val="none" w:color="000000" w:sz="4" w:space="0"/>
+          <w:right w:val="none" w:color="000000" w:sz="4" w:space="0"/>
         </w:tcBorders>
       </w:tcPr>
     </w:tblStylePr>
@@ -31425,9 +31494,9 @@
       </w:tcPr>
     </w:tblStylePr>
   </w:style>
-  <w:style w:type="table" w:styleId="114">
+  <w:style w:type="table" w:styleId="849">
     <w:name w:val="List Table 7 Colorful - Accent 5"/>
-    <w:basedOn w:val="747"/>
+    <w:basedOn w:val="931"/>
     <w:uiPriority w:val="99"/>
     <w:pPr>
       <w:pBdr/>
@@ -31526,11 +31595,11 @@
         <w:tblBorders/>
       </w:tblPr>
       <w:tcPr>
-        <w:shd w:color="ffffff"/>
+        <w:shd w:val="clear" w:color="ffffff"/>
         <w:tcBorders>
-          <w:top w:val="none"/>
-          <w:left w:val="none"/>
-          <w:bottom w:val="none"/>
+          <w:top w:val="none" w:color="000000" w:sz="4" w:space="0"/>
+          <w:left w:val="none" w:color="000000" w:sz="4" w:space="0"/>
+          <w:bottom w:val="none" w:color="000000" w:sz="4" w:space="0"/>
           <w:right w:val="single" w:color="000000" w:themeColor="accent5" w:themeTint="9A" w:sz="4" w:space="0"/>
         </w:tcBorders>
       </w:tcPr>
@@ -31553,10 +31622,10 @@
       <w:tcPr>
         <w:shd w:val="clear" w:color="ffffff" w:themeColor="light1" w:fill="ffffff" w:themeFill="light1"/>
         <w:tcBorders>
-          <w:top w:val="none"/>
-          <w:left w:val="none"/>
+          <w:top w:val="none" w:color="000000" w:sz="4" w:space="0"/>
+          <w:left w:val="none" w:color="000000" w:sz="4" w:space="0"/>
           <w:bottom w:val="single" w:color="000000" w:themeColor="accent5" w:themeTint="9A" w:sz="4" w:space="0"/>
-          <w:right w:val="none"/>
+          <w:right w:val="none" w:color="000000" w:sz="4" w:space="0"/>
         </w:tcBorders>
       </w:tcPr>
     </w:tblStylePr>
@@ -31576,12 +31645,12 @@
         <w:tblBorders/>
       </w:tblPr>
       <w:tcPr>
-        <w:shd w:color="ffffff"/>
+        <w:shd w:val="clear" w:color="ffffff"/>
         <w:tcBorders>
-          <w:top w:val="none"/>
+          <w:top w:val="none" w:color="000000" w:sz="4" w:space="0"/>
           <w:left w:val="single" w:color="000000" w:themeColor="accent5" w:themeTint="9A" w:sz="4" w:space="0"/>
-          <w:bottom w:val="none"/>
-          <w:right w:val="none"/>
+          <w:bottom w:val="none" w:color="000000" w:sz="4" w:space="0"/>
+          <w:right w:val="none" w:color="000000" w:sz="4" w:space="0"/>
         </w:tcBorders>
       </w:tcPr>
     </w:tblStylePr>
@@ -31604,9 +31673,9 @@
         <w:shd w:val="clear" w:color="ffffff" w:themeColor="light1" w:fill="ffffff" w:themeFill="light1"/>
         <w:tcBorders>
           <w:top w:val="single" w:color="000000" w:themeColor="accent5" w:themeTint="9A" w:sz="4" w:space="0"/>
-          <w:left w:val="none"/>
-          <w:bottom w:val="none"/>
-          <w:right w:val="none"/>
+          <w:left w:val="none" w:color="000000" w:sz="4" w:space="0"/>
+          <w:bottom w:val="none" w:color="000000" w:sz="4" w:space="0"/>
+          <w:right w:val="none" w:color="000000" w:sz="4" w:space="0"/>
         </w:tcBorders>
       </w:tcPr>
     </w:tblStylePr>
@@ -31681,9 +31750,9 @@
       </w:tcPr>
     </w:tblStylePr>
   </w:style>
-  <w:style w:type="table" w:styleId="115">
+  <w:style w:type="table" w:styleId="850">
     <w:name w:val="List Table 7 Colorful - Accent 6"/>
-    <w:basedOn w:val="747"/>
+    <w:basedOn w:val="931"/>
     <w:uiPriority w:val="99"/>
     <w:pPr>
       <w:pBdr/>
@@ -31782,11 +31851,11 @@
         <w:tblBorders/>
       </w:tblPr>
       <w:tcPr>
-        <w:shd w:color="ffffff"/>
+        <w:shd w:val="clear" w:color="ffffff"/>
         <w:tcBorders>
-          <w:top w:val="none"/>
-          <w:left w:val="none"/>
-          <w:bottom w:val="none"/>
+          <w:top w:val="none" w:color="000000" w:sz="4" w:space="0"/>
+          <w:left w:val="none" w:color="000000" w:sz="4" w:space="0"/>
+          <w:bottom w:val="none" w:color="000000" w:sz="4" w:space="0"/>
           <w:right w:val="single" w:color="000000" w:themeColor="accent6" w:themeTint="98" w:sz="4" w:space="0"/>
         </w:tcBorders>
       </w:tcPr>
@@ -31809,10 +31878,10 @@
       <w:tcPr>
         <w:shd w:val="clear" w:color="ffffff" w:themeColor="light1" w:fill="ffffff" w:themeFill="light1"/>
         <w:tcBorders>
-          <w:top w:val="none"/>
-          <w:left w:val="none"/>
+          <w:top w:val="none" w:color="000000" w:sz="4" w:space="0"/>
+          <w:left w:val="none" w:color="000000" w:sz="4" w:space="0"/>
           <w:bottom w:val="single" w:color="000000" w:themeColor="accent6" w:themeTint="98" w:sz="4" w:space="0"/>
-          <w:right w:val="none"/>
+          <w:right w:val="none" w:color="000000" w:sz="4" w:space="0"/>
         </w:tcBorders>
       </w:tcPr>
     </w:tblStylePr>
@@ -31832,12 +31901,12 @@
         <w:tblBorders/>
       </w:tblPr>
       <w:tcPr>
-        <w:shd w:color="ffffff"/>
+        <w:shd w:val="clear" w:color="ffffff"/>
         <w:tcBorders>
-          <w:top w:val="none"/>
+          <w:top w:val="none" w:color="000000" w:sz="4" w:space="0"/>
           <w:left w:val="single" w:color="000000" w:themeColor="accent6" w:themeTint="98" w:sz="4" w:space="0"/>
-          <w:bottom w:val="none"/>
-          <w:right w:val="none"/>
+          <w:bottom w:val="none" w:color="000000" w:sz="4" w:space="0"/>
+          <w:right w:val="none" w:color="000000" w:sz="4" w:space="0"/>
         </w:tcBorders>
       </w:tcPr>
     </w:tblStylePr>
@@ -31860,9 +31929,9 @@
         <w:shd w:val="clear" w:color="ffffff" w:themeColor="light1" w:fill="ffffff" w:themeFill="light1"/>
         <w:tcBorders>
           <w:top w:val="single" w:color="000000" w:themeColor="accent6" w:themeTint="98" w:sz="4" w:space="0"/>
-          <w:left w:val="none"/>
-          <w:bottom w:val="none"/>
-          <w:right w:val="none"/>
+          <w:left w:val="none" w:color="000000" w:sz="4" w:space="0"/>
+          <w:bottom w:val="none" w:color="000000" w:sz="4" w:space="0"/>
+          <w:right w:val="none" w:color="000000" w:sz="4" w:space="0"/>
         </w:tcBorders>
       </w:tcPr>
     </w:tblStylePr>
@@ -31937,9 +32006,9 @@
       </w:tcPr>
     </w:tblStylePr>
   </w:style>
-  <w:style w:type="table" w:styleId="116">
+  <w:style w:type="table" w:styleId="851">
     <w:name w:val="Lined - Accent"/>
-    <w:basedOn w:val="747"/>
+    <w:basedOn w:val="931"/>
     <w:uiPriority w:val="99"/>
     <w:pPr>
       <w:pBdr/>
@@ -32174,9 +32243,9 @@
       </w:tcPr>
     </w:tblStylePr>
   </w:style>
-  <w:style w:type="table" w:styleId="117">
+  <w:style w:type="table" w:styleId="852">
     <w:name w:val="Lined - Accent 1"/>
-    <w:basedOn w:val="747"/>
+    <w:basedOn w:val="931"/>
     <w:uiPriority w:val="99"/>
     <w:pPr>
       <w:pBdr/>
@@ -32411,9 +32480,9 @@
       </w:tcPr>
     </w:tblStylePr>
   </w:style>
-  <w:style w:type="table" w:styleId="118">
+  <w:style w:type="table" w:styleId="853">
     <w:name w:val="Lined - Accent 2"/>
-    <w:basedOn w:val="747"/>
+    <w:basedOn w:val="931"/>
     <w:uiPriority w:val="99"/>
     <w:pPr>
       <w:pBdr/>
@@ -32648,9 +32717,9 @@
       </w:tcPr>
     </w:tblStylePr>
   </w:style>
-  <w:style w:type="table" w:styleId="119">
+  <w:style w:type="table" w:styleId="854">
     <w:name w:val="Lined - Accent 3"/>
-    <w:basedOn w:val="747"/>
+    <w:basedOn w:val="931"/>
     <w:uiPriority w:val="99"/>
     <w:pPr>
       <w:pBdr/>
@@ -32885,9 +32954,9 @@
       </w:tcPr>
     </w:tblStylePr>
   </w:style>
-  <w:style w:type="table" w:styleId="120">
+  <w:style w:type="table" w:styleId="855">
     <w:name w:val="Lined - Accent 4"/>
-    <w:basedOn w:val="747"/>
+    <w:basedOn w:val="931"/>
     <w:uiPriority w:val="99"/>
     <w:pPr>
       <w:pBdr/>
@@ -33122,9 +33191,9 @@
       </w:tcPr>
     </w:tblStylePr>
   </w:style>
-  <w:style w:type="table" w:styleId="121">
+  <w:style w:type="table" w:styleId="856">
     <w:name w:val="Lined - Accent 5"/>
-    <w:basedOn w:val="747"/>
+    <w:basedOn w:val="931"/>
     <w:uiPriority w:val="99"/>
     <w:pPr>
       <w:pBdr/>
@@ -33359,9 +33428,9 @@
       </w:tcPr>
     </w:tblStylePr>
   </w:style>
-  <w:style w:type="table" w:styleId="122">
+  <w:style w:type="table" w:styleId="857">
     <w:name w:val="Lined - Accent 6"/>
-    <w:basedOn w:val="747"/>
+    <w:basedOn w:val="931"/>
     <w:uiPriority w:val="99"/>
     <w:pPr>
       <w:pBdr/>
@@ -33596,9 +33665,9 @@
       </w:tcPr>
     </w:tblStylePr>
   </w:style>
-  <w:style w:type="table" w:styleId="123">
+  <w:style w:type="table" w:styleId="858">
     <w:name w:val="Bordered &amp; Lined - Accent"/>
-    <w:basedOn w:val="747"/>
+    <w:basedOn w:val="931"/>
     <w:uiPriority w:val="99"/>
     <w:pPr>
       <w:pBdr/>
@@ -33840,9 +33909,9 @@
       </w:tcPr>
     </w:tblStylePr>
   </w:style>
-  <w:style w:type="table" w:styleId="124">
+  <w:style w:type="table" w:styleId="859">
     <w:name w:val="Bordered &amp; Lined - Accent 1"/>
-    <w:basedOn w:val="747"/>
+    <w:basedOn w:val="931"/>
     <w:uiPriority w:val="99"/>
     <w:pPr>
       <w:pBdr/>
@@ -34084,9 +34153,9 @@
       </w:tcPr>
     </w:tblStylePr>
   </w:style>
-  <w:style w:type="table" w:styleId="125">
+  <w:style w:type="table" w:styleId="860">
     <w:name w:val="Bordered &amp; Lined - Accent 2"/>
-    <w:basedOn w:val="747"/>
+    <w:basedOn w:val="931"/>
     <w:uiPriority w:val="99"/>
     <w:pPr>
       <w:pBdr/>
@@ -34328,9 +34397,9 @@
       </w:tcPr>
     </w:tblStylePr>
   </w:style>
-  <w:style w:type="table" w:styleId="126">
+  <w:style w:type="table" w:styleId="861">
     <w:name w:val="Bordered &amp; Lined - Accent 3"/>
-    <w:basedOn w:val="747"/>
+    <w:basedOn w:val="931"/>
     <w:uiPriority w:val="99"/>
     <w:pPr>
       <w:pBdr/>
@@ -34572,9 +34641,9 @@
       </w:tcPr>
     </w:tblStylePr>
   </w:style>
-  <w:style w:type="table" w:styleId="127">
+  <w:style w:type="table" w:styleId="862">
     <w:name w:val="Bordered &amp; Lined - Accent 4"/>
-    <w:basedOn w:val="747"/>
+    <w:basedOn w:val="931"/>
     <w:uiPriority w:val="99"/>
     <w:pPr>
       <w:pBdr/>
@@ -34816,9 +34885,9 @@
       </w:tcPr>
     </w:tblStylePr>
   </w:style>
-  <w:style w:type="table" w:styleId="128">
+  <w:style w:type="table" w:styleId="863">
     <w:name w:val="Bordered &amp; Lined - Accent 5"/>
-    <w:basedOn w:val="747"/>
+    <w:basedOn w:val="931"/>
     <w:uiPriority w:val="99"/>
     <w:pPr>
       <w:pBdr/>
@@ -35060,9 +35129,9 @@
       </w:tcPr>
     </w:tblStylePr>
   </w:style>
-  <w:style w:type="table" w:styleId="129">
+  <w:style w:type="table" w:styleId="864">
     <w:name w:val="Bordered &amp; Lined - Accent 6"/>
-    <w:basedOn w:val="747"/>
+    <w:basedOn w:val="931"/>
     <w:uiPriority w:val="99"/>
     <w:pPr>
       <w:pBdr/>
@@ -35304,9 +35373,9 @@
       </w:tcPr>
     </w:tblStylePr>
   </w:style>
-  <w:style w:type="table" w:styleId="130">
+  <w:style w:type="table" w:styleId="865">
     <w:name w:val="Bordered"/>
-    <w:basedOn w:val="747"/>
+    <w:basedOn w:val="931"/>
     <w:uiPriority w:val="99"/>
     <w:pPr>
       <w:pBdr/>
@@ -35535,9 +35604,9 @@
       </w:tcPr>
     </w:tblStylePr>
   </w:style>
-  <w:style w:type="table" w:styleId="131">
+  <w:style w:type="table" w:styleId="866">
     <w:name w:val="Bordered - Accent 1"/>
-    <w:basedOn w:val="747"/>
+    <w:basedOn w:val="931"/>
     <w:uiPriority w:val="99"/>
     <w:pPr>
       <w:pBdr/>
@@ -35766,9 +35835,9 @@
       </w:tcPr>
     </w:tblStylePr>
   </w:style>
-  <w:style w:type="table" w:styleId="132">
+  <w:style w:type="table" w:styleId="867">
     <w:name w:val="Bordered - Accent 2"/>
-    <w:basedOn w:val="747"/>
+    <w:basedOn w:val="931"/>
     <w:uiPriority w:val="99"/>
     <w:pPr>
       <w:pBdr/>
@@ -35997,9 +36066,9 @@
       </w:tcPr>
     </w:tblStylePr>
   </w:style>
-  <w:style w:type="table" w:styleId="133">
+  <w:style w:type="table" w:styleId="868">
     <w:name w:val="Bordered - Accent 3"/>
-    <w:basedOn w:val="747"/>
+    <w:basedOn w:val="931"/>
     <w:uiPriority w:val="99"/>
     <w:pPr>
       <w:pBdr/>
@@ -36228,9 +36297,9 @@
       </w:tcPr>
     </w:tblStylePr>
   </w:style>
-  <w:style w:type="table" w:styleId="134">
+  <w:style w:type="table" w:styleId="869">
     <w:name w:val="Bordered - Accent 4"/>
-    <w:basedOn w:val="747"/>
+    <w:basedOn w:val="931"/>
     <w:uiPriority w:val="99"/>
     <w:pPr>
       <w:pBdr/>
@@ -36459,9 +36528,9 @@
       </w:tcPr>
     </w:tblStylePr>
   </w:style>
-  <w:style w:type="table" w:styleId="135">
+  <w:style w:type="table" w:styleId="870">
     <w:name w:val="Bordered - Accent 5"/>
-    <w:basedOn w:val="747"/>
+    <w:basedOn w:val="931"/>
     <w:uiPriority w:val="99"/>
     <w:pPr>
       <w:pBdr/>
@@ -36690,9 +36759,9 @@
       </w:tcPr>
     </w:tblStylePr>
   </w:style>
-  <w:style w:type="table" w:styleId="136">
+  <w:style w:type="table" w:styleId="871">
     <w:name w:val="Bordered - Accent 6"/>
-    <w:basedOn w:val="747"/>
+    <w:basedOn w:val="931"/>
     <w:uiPriority w:val="99"/>
     <w:pPr>
       <w:pBdr/>
@@ -36921,11 +36990,11 @@
       </w:tcPr>
     </w:tblStylePr>
   </w:style>
-  <w:style w:type="paragraph" w:styleId="138">
+  <w:style w:type="paragraph" w:styleId="872">
     <w:name w:val="Heading 1"/>
-    <w:basedOn w:val="745"/>
-    <w:next w:val="745"/>
-    <w:link w:val="149"/>
+    <w:basedOn w:val="929"/>
+    <w:next w:val="929"/>
+    <w:link w:val="881"/>
     <w:uiPriority w:val="9"/>
     <w:qFormat/>
     <w:pPr>
@@ -36943,11 +37012,11 @@
       <w:szCs w:val="40"/>
     </w:rPr>
   </w:style>
-  <w:style w:type="paragraph" w:styleId="139">
+  <w:style w:type="paragraph" w:styleId="873">
     <w:name w:val="Heading 2"/>
-    <w:basedOn w:val="745"/>
-    <w:next w:val="745"/>
-    <w:link w:val="150"/>
+    <w:basedOn w:val="929"/>
+    <w:next w:val="929"/>
+    <w:link w:val="882"/>
     <w:uiPriority w:val="9"/>
     <w:unhideWhenUsed/>
     <w:qFormat/>
@@ -36966,11 +37035,11 @@
       <w:szCs w:val="32"/>
     </w:rPr>
   </w:style>
-  <w:style w:type="paragraph" w:styleId="140">
+  <w:style w:type="paragraph" w:styleId="874">
     <w:name w:val="Heading 3"/>
-    <w:basedOn w:val="745"/>
-    <w:next w:val="745"/>
-    <w:link w:val="151"/>
+    <w:basedOn w:val="929"/>
+    <w:next w:val="929"/>
+    <w:link w:val="883"/>
     <w:uiPriority w:val="9"/>
     <w:unhideWhenUsed/>
     <w:qFormat/>
@@ -36989,11 +37058,11 @@
       <w:szCs w:val="28"/>
     </w:rPr>
   </w:style>
-  <w:style w:type="paragraph" w:styleId="141">
+  <w:style w:type="paragraph" w:styleId="875">
     <w:name w:val="Heading 4"/>
-    <w:basedOn w:val="745"/>
-    <w:next w:val="745"/>
-    <w:link w:val="152"/>
+    <w:basedOn w:val="929"/>
+    <w:next w:val="929"/>
+    <w:link w:val="884"/>
     <w:uiPriority w:val="9"/>
     <w:unhideWhenUsed/>
     <w:qFormat/>
@@ -37012,11 +37081,11 @@
       <w:color w:val="0f4761" w:themeColor="accent1" w:themeShade="BF"/>
     </w:rPr>
   </w:style>
-  <w:style w:type="paragraph" w:styleId="142">
+  <w:style w:type="paragraph" w:styleId="876">
     <w:name w:val="Heading 5"/>
-    <w:basedOn w:val="745"/>
-    <w:next w:val="745"/>
-    <w:link w:val="153"/>
+    <w:basedOn w:val="929"/>
+    <w:next w:val="929"/>
+    <w:link w:val="885"/>
     <w:uiPriority w:val="9"/>
     <w:unhideWhenUsed/>
     <w:qFormat/>
@@ -37033,11 +37102,11 @@
       <w:color w:val="0f4761" w:themeColor="accent1" w:themeShade="BF"/>
     </w:rPr>
   </w:style>
-  <w:style w:type="paragraph" w:styleId="143">
+  <w:style w:type="paragraph" w:styleId="877">
     <w:name w:val="Heading 6"/>
-    <w:basedOn w:val="745"/>
-    <w:next w:val="745"/>
-    <w:link w:val="154"/>
+    <w:basedOn w:val="929"/>
+    <w:next w:val="929"/>
+    <w:link w:val="886"/>
     <w:uiPriority w:val="9"/>
     <w:unhideWhenUsed/>
     <w:qFormat/>
@@ -37056,11 +37125,11 @@
       <w:color w:val="595959" w:themeColor="text1" w:themeTint="A6"/>
     </w:rPr>
   </w:style>
-  <w:style w:type="paragraph" w:styleId="144">
+  <w:style w:type="paragraph" w:styleId="878">
     <w:name w:val="Heading 7"/>
-    <w:basedOn w:val="745"/>
-    <w:next w:val="745"/>
-    <w:link w:val="155"/>
+    <w:basedOn w:val="929"/>
+    <w:next w:val="929"/>
+    <w:link w:val="887"/>
     <w:uiPriority w:val="9"/>
     <w:unhideWhenUsed/>
     <w:qFormat/>
@@ -37077,11 +37146,11 @@
       <w:color w:val="595959" w:themeColor="text1" w:themeTint="A6"/>
     </w:rPr>
   </w:style>
-  <w:style w:type="paragraph" w:styleId="145">
+  <w:style w:type="paragraph" w:styleId="879">
     <w:name w:val="Heading 8"/>
-    <w:basedOn w:val="745"/>
-    <w:next w:val="745"/>
-    <w:link w:val="156"/>
+    <w:basedOn w:val="929"/>
+    <w:next w:val="929"/>
+    <w:link w:val="888"/>
     <w:uiPriority w:val="9"/>
     <w:unhideWhenUsed/>
     <w:qFormat/>
@@ -37100,11 +37169,11 @@
       <w:color w:val="272727" w:themeColor="text1" w:themeTint="D8"/>
     </w:rPr>
   </w:style>
-  <w:style w:type="paragraph" w:styleId="146">
+  <w:style w:type="paragraph" w:styleId="880">
     <w:name w:val="Heading 9"/>
-    <w:basedOn w:val="745"/>
-    <w:next w:val="745"/>
-    <w:link w:val="157"/>
+    <w:basedOn w:val="929"/>
+    <w:next w:val="929"/>
+    <w:link w:val="889"/>
     <w:uiPriority w:val="9"/>
     <w:unhideWhenUsed/>
     <w:qFormat/>
@@ -37123,10 +37192,10 @@
       <w:color w:val="272727" w:themeColor="text1" w:themeTint="D8"/>
     </w:rPr>
   </w:style>
-  <w:style w:type="character" w:styleId="149">
+  <w:style w:type="character" w:styleId="881">
     <w:name w:val="Heading 1 Char"/>
-    <w:basedOn w:val="746"/>
-    <w:link w:val="138"/>
+    <w:basedOn w:val="930"/>
+    <w:link w:val="872"/>
     <w:uiPriority w:val="9"/>
     <w:pPr>
       <w:pBdr/>
@@ -37140,10 +37209,10 @@
       <w:szCs w:val="40"/>
     </w:rPr>
   </w:style>
-  <w:style w:type="character" w:styleId="150">
+  <w:style w:type="character" w:styleId="882">
     <w:name w:val="Heading 2 Char"/>
-    <w:basedOn w:val="746"/>
-    <w:link w:val="139"/>
+    <w:basedOn w:val="930"/>
+    <w:link w:val="873"/>
     <w:uiPriority w:val="9"/>
     <w:pPr>
       <w:pBdr/>
@@ -37157,10 +37226,10 @@
       <w:szCs w:val="32"/>
     </w:rPr>
   </w:style>
-  <w:style w:type="character" w:styleId="151">
+  <w:style w:type="character" w:styleId="883">
     <w:name w:val="Heading 3 Char"/>
-    <w:basedOn w:val="746"/>
-    <w:link w:val="140"/>
+    <w:basedOn w:val="930"/>
+    <w:link w:val="874"/>
     <w:uiPriority w:val="9"/>
     <w:pPr>
       <w:pBdr/>
@@ -37174,10 +37243,10 @@
       <w:szCs w:val="28"/>
     </w:rPr>
   </w:style>
-  <w:style w:type="character" w:styleId="152">
+  <w:style w:type="character" w:styleId="884">
     <w:name w:val="Heading 4 Char"/>
-    <w:basedOn w:val="746"/>
-    <w:link w:val="141"/>
+    <w:basedOn w:val="930"/>
+    <w:link w:val="875"/>
     <w:uiPriority w:val="9"/>
     <w:pPr>
       <w:pBdr/>
@@ -37191,10 +37260,10 @@
       <w:color w:val="0f4761" w:themeColor="accent1" w:themeShade="BF"/>
     </w:rPr>
   </w:style>
-  <w:style w:type="character" w:styleId="153">
+  <w:style w:type="character" w:styleId="885">
     <w:name w:val="Heading 5 Char"/>
-    <w:basedOn w:val="746"/>
-    <w:link w:val="142"/>
+    <w:basedOn w:val="930"/>
+    <w:link w:val="876"/>
     <w:uiPriority w:val="9"/>
     <w:pPr>
       <w:pBdr/>
@@ -37206,10 +37275,10 @@
       <w:color w:val="0f4761" w:themeColor="accent1" w:themeShade="BF"/>
     </w:rPr>
   </w:style>
-  <w:style w:type="character" w:styleId="154">
+  <w:style w:type="character" w:styleId="886">
     <w:name w:val="Heading 6 Char"/>
-    <w:basedOn w:val="746"/>
-    <w:link w:val="143"/>
+    <w:basedOn w:val="930"/>
+    <w:link w:val="877"/>
     <w:uiPriority w:val="9"/>
     <w:pPr>
       <w:pBdr/>
@@ -37223,10 +37292,10 @@
       <w:color w:val="595959" w:themeColor="text1" w:themeTint="A6"/>
     </w:rPr>
   </w:style>
-  <w:style w:type="character" w:styleId="155">
+  <w:style w:type="character" w:styleId="887">
     <w:name w:val="Heading 7 Char"/>
-    <w:basedOn w:val="746"/>
-    <w:link w:val="144"/>
+    <w:basedOn w:val="930"/>
+    <w:link w:val="878"/>
     <w:uiPriority w:val="9"/>
     <w:pPr>
       <w:pBdr/>
@@ -37238,10 +37307,10 @@
       <w:color w:val="595959" w:themeColor="text1" w:themeTint="A6"/>
     </w:rPr>
   </w:style>
-  <w:style w:type="character" w:styleId="156">
+  <w:style w:type="character" w:styleId="888">
     <w:name w:val="Heading 8 Char"/>
-    <w:basedOn w:val="746"/>
-    <w:link w:val="145"/>
+    <w:basedOn w:val="930"/>
+    <w:link w:val="879"/>
     <w:uiPriority w:val="9"/>
     <w:pPr>
       <w:pBdr/>
@@ -37255,10 +37324,10 @@
       <w:color w:val="272727" w:themeColor="text1" w:themeTint="D8"/>
     </w:rPr>
   </w:style>
-  <w:style w:type="character" w:styleId="157">
+  <w:style w:type="character" w:styleId="889">
     <w:name w:val="Heading 9 Char"/>
-    <w:basedOn w:val="746"/>
-    <w:link w:val="146"/>
+    <w:basedOn w:val="930"/>
+    <w:link w:val="880"/>
     <w:uiPriority w:val="9"/>
     <w:pPr>
       <w:pBdr/>
@@ -37272,11 +37341,11 @@
       <w:color w:val="272727" w:themeColor="text1" w:themeTint="D8"/>
     </w:rPr>
   </w:style>
-  <w:style w:type="paragraph" w:styleId="158">
+  <w:style w:type="paragraph" w:styleId="890">
     <w:name w:val="Title"/>
-    <w:basedOn w:val="745"/>
-    <w:next w:val="745"/>
-    <w:link w:val="159"/>
+    <w:basedOn w:val="929"/>
+    <w:next w:val="929"/>
+    <w:link w:val="891"/>
     <w:uiPriority w:val="10"/>
     <w:qFormat/>
     <w:pPr>
@@ -37292,10 +37361,10 @@
       <w:szCs w:val="56"/>
     </w:rPr>
   </w:style>
-  <w:style w:type="character" w:styleId="159">
+  <w:style w:type="character" w:styleId="891">
     <w:name w:val="Title Char"/>
-    <w:basedOn w:val="746"/>
-    <w:link w:val="158"/>
+    <w:basedOn w:val="930"/>
+    <w:link w:val="890"/>
     <w:uiPriority w:val="10"/>
     <w:pPr>
       <w:pBdr/>
@@ -37309,11 +37378,11 @@
       <w:szCs w:val="56"/>
     </w:rPr>
   </w:style>
-  <w:style w:type="paragraph" w:styleId="160">
+  <w:style w:type="paragraph" w:styleId="892">
     <w:name w:val="Subtitle"/>
-    <w:basedOn w:val="745"/>
-    <w:next w:val="745"/>
-    <w:link w:val="161"/>
+    <w:basedOn w:val="929"/>
+    <w:next w:val="929"/>
+    <w:link w:val="893"/>
     <w:uiPriority w:val="11"/>
     <w:qFormat/>
     <w:pPr>
@@ -37331,10 +37400,10 @@
       <w:szCs w:val="28"/>
     </w:rPr>
   </w:style>
-  <w:style w:type="character" w:styleId="161">
+  <w:style w:type="character" w:styleId="893">
     <w:name w:val="Subtitle Char"/>
-    <w:basedOn w:val="746"/>
-    <w:link w:val="160"/>
+    <w:basedOn w:val="930"/>
+    <w:link w:val="892"/>
     <w:uiPriority w:val="11"/>
     <w:pPr>
       <w:pBdr/>
@@ -37348,11 +37417,11 @@
       <w:szCs w:val="28"/>
     </w:rPr>
   </w:style>
-  <w:style w:type="paragraph" w:styleId="162">
+  <w:style w:type="paragraph" w:styleId="894">
     <w:name w:val="Quote"/>
-    <w:basedOn w:val="745"/>
-    <w:next w:val="745"/>
-    <w:link w:val="163"/>
+    <w:basedOn w:val="929"/>
+    <w:next w:val="929"/>
+    <w:link w:val="895"/>
     <w:uiPriority w:val="29"/>
     <w:qFormat/>
     <w:pPr>
@@ -37367,10 +37436,10 @@
       <w:color w:val="404040" w:themeColor="text1" w:themeTint="BF"/>
     </w:rPr>
   </w:style>
-  <w:style w:type="character" w:styleId="163">
+  <w:style w:type="character" w:styleId="895">
     <w:name w:val="Quote Char"/>
-    <w:basedOn w:val="746"/>
-    <w:link w:val="162"/>
+    <w:basedOn w:val="930"/>
+    <w:link w:val="894"/>
     <w:uiPriority w:val="29"/>
     <w:pPr>
       <w:pBdr/>
@@ -37383,9 +37452,9 @@
       <w:color w:val="404040" w:themeColor="text1" w:themeTint="BF"/>
     </w:rPr>
   </w:style>
-  <w:style w:type="paragraph" w:styleId="164">
+  <w:style w:type="paragraph" w:styleId="896">
     <w:name w:val="List Paragraph"/>
-    <w:basedOn w:val="745"/>
+    <w:basedOn w:val="929"/>
     <w:uiPriority w:val="34"/>
     <w:qFormat/>
     <w:pPr>
@@ -37395,9 +37464,9 @@
       <w:contextualSpacing w:val="true"/>
     </w:pPr>
   </w:style>
-  <w:style w:type="character" w:styleId="165">
+  <w:style w:type="character" w:styleId="897">
     <w:name w:val="Intense Emphasis"/>
-    <w:basedOn w:val="746"/>
+    <w:basedOn w:val="930"/>
     <w:uiPriority w:val="21"/>
     <w:qFormat/>
     <w:pPr>
@@ -37411,11 +37480,11 @@
       <w:color w:val="0f4761" w:themeColor="accent1" w:themeShade="BF"/>
     </w:rPr>
   </w:style>
-  <w:style w:type="paragraph" w:styleId="166">
+  <w:style w:type="paragraph" w:styleId="898">
     <w:name w:val="Intense Quote"/>
-    <w:basedOn w:val="745"/>
-    <w:next w:val="745"/>
-    <w:link w:val="167"/>
+    <w:basedOn w:val="929"/>
+    <w:next w:val="929"/>
+    <w:link w:val="899"/>
     <w:uiPriority w:val="30"/>
     <w:qFormat/>
     <w:pPr>
@@ -37433,10 +37502,10 @@
       <w:color w:val="0f4761" w:themeColor="accent1" w:themeShade="BF"/>
     </w:rPr>
   </w:style>
-  <w:style w:type="character" w:styleId="167">
+  <w:style w:type="character" w:styleId="899">
     <w:name w:val="Intense Quote Char"/>
-    <w:basedOn w:val="746"/>
-    <w:link w:val="166"/>
+    <w:basedOn w:val="930"/>
+    <w:link w:val="898"/>
     <w:uiPriority w:val="30"/>
     <w:pPr>
       <w:pBdr/>
@@ -37449,9 +37518,9 @@
       <w:color w:val="0f4761" w:themeColor="accent1" w:themeShade="BF"/>
     </w:rPr>
   </w:style>
-  <w:style w:type="character" w:styleId="168">
+  <w:style w:type="character" w:styleId="900">
     <w:name w:val="Intense Reference"/>
-    <w:basedOn w:val="746"/>
+    <w:basedOn w:val="930"/>
     <w:uiPriority w:val="32"/>
     <w:qFormat/>
     <w:pPr>
@@ -37467,9 +37536,9 @@
       <w:spacing w:val="5"/>
     </w:rPr>
   </w:style>
-  <w:style w:type="paragraph" w:styleId="169">
+  <w:style w:type="paragraph" w:styleId="901">
     <w:name w:val="No Spacing"/>
-    <w:basedOn w:val="745"/>
+    <w:basedOn w:val="929"/>
     <w:uiPriority w:val="1"/>
     <w:qFormat/>
     <w:pPr>
@@ -37478,9 +37547,9 @@
       <w:ind/>
     </w:pPr>
   </w:style>
-  <w:style w:type="character" w:styleId="170">
+  <w:style w:type="character" w:styleId="902">
     <w:name w:val="Subtle Emphasis"/>
-    <w:basedOn w:val="746"/>
+    <w:basedOn w:val="930"/>
     <w:uiPriority w:val="19"/>
     <w:qFormat/>
     <w:pPr>
@@ -37494,9 +37563,9 @@
       <w:color w:val="404040" w:themeColor="text1" w:themeTint="BF"/>
     </w:rPr>
   </w:style>
-  <w:style w:type="character" w:styleId="171">
+  <w:style w:type="character" w:styleId="903">
     <w:name w:val="Emphasis"/>
-    <w:basedOn w:val="746"/>
+    <w:basedOn w:val="930"/>
     <w:uiPriority w:val="20"/>
     <w:qFormat/>
     <w:pPr>
@@ -37509,9 +37578,9 @@
       <w:iCs/>
     </w:rPr>
   </w:style>
-  <w:style w:type="character" w:styleId="172">
+  <w:style w:type="character" w:styleId="904">
     <w:name w:val="Strong"/>
-    <w:basedOn w:val="746"/>
+    <w:basedOn w:val="930"/>
     <w:uiPriority w:val="22"/>
     <w:qFormat/>
     <w:pPr>
@@ -37524,9 +37593,9 @@
       <w:bCs/>
     </w:rPr>
   </w:style>
-  <w:style w:type="character" w:styleId="173">
+  <w:style w:type="character" w:styleId="905">
     <w:name w:val="Subtle Reference"/>
-    <w:basedOn w:val="746"/>
+    <w:basedOn w:val="930"/>
     <w:uiPriority w:val="31"/>
     <w:qFormat/>
     <w:pPr>
@@ -37539,9 +37608,9 @@
       <w:color w:val="5a5a5a" w:themeColor="text1" w:themeTint="A5"/>
     </w:rPr>
   </w:style>
-  <w:style w:type="character" w:styleId="174">
+  <w:style w:type="character" w:styleId="906">
     <w:name w:val="Book Title"/>
-    <w:basedOn w:val="746"/>
+    <w:basedOn w:val="930"/>
     <w:uiPriority w:val="33"/>
     <w:qFormat/>
     <w:pPr>
@@ -37557,10 +37626,10 @@
       <w:spacing w:val="5"/>
     </w:rPr>
   </w:style>
-  <w:style w:type="character" w:styleId="176">
+  <w:style w:type="character" w:styleId="907">
     <w:name w:val="Header Char"/>
-    <w:basedOn w:val="746"/>
-    <w:link w:val="752"/>
+    <w:basedOn w:val="930"/>
+    <w:link w:val="936"/>
     <w:uiPriority w:val="99"/>
     <w:pPr>
       <w:pBdr/>
@@ -37568,10 +37637,10 @@
       <w:ind/>
     </w:pPr>
   </w:style>
-  <w:style w:type="character" w:styleId="178">
+  <w:style w:type="character" w:styleId="908">
     <w:name w:val="Footer Char"/>
-    <w:basedOn w:val="746"/>
-    <w:link w:val="751"/>
+    <w:basedOn w:val="930"/>
+    <w:link w:val="935"/>
     <w:uiPriority w:val="99"/>
     <w:pPr>
       <w:pBdr/>
@@ -37579,10 +37648,10 @@
       <w:ind/>
     </w:pPr>
   </w:style>
-  <w:style w:type="paragraph" w:styleId="179">
+  <w:style w:type="paragraph" w:styleId="909">
     <w:name w:val="Caption"/>
-    <w:basedOn w:val="745"/>
-    <w:next w:val="745"/>
+    <w:basedOn w:val="929"/>
+    <w:next w:val="929"/>
     <w:uiPriority w:val="35"/>
     <w:unhideWhenUsed/>
     <w:qFormat/>
@@ -37599,10 +37668,10 @@
       <w:szCs w:val="18"/>
     </w:rPr>
   </w:style>
-  <w:style w:type="paragraph" w:styleId="180">
+  <w:style w:type="paragraph" w:styleId="910">
     <w:name w:val="footnote text"/>
-    <w:basedOn w:val="745"/>
-    <w:link w:val="181"/>
+    <w:basedOn w:val="929"/>
+    <w:link w:val="911"/>
     <w:uiPriority w:val="99"/>
     <w:semiHidden/>
     <w:unhideWhenUsed/>
@@ -37616,10 +37685,10 @@
       <w:szCs w:val="20"/>
     </w:rPr>
   </w:style>
-  <w:style w:type="character" w:styleId="181">
+  <w:style w:type="character" w:styleId="911">
     <w:name w:val="Footnote Text Char"/>
-    <w:basedOn w:val="746"/>
-    <w:link w:val="180"/>
+    <w:basedOn w:val="930"/>
+    <w:link w:val="910"/>
     <w:uiPriority w:val="99"/>
     <w:semiHidden/>
     <w:pPr>
@@ -37632,9 +37701,9 @@
       <w:szCs w:val="20"/>
     </w:rPr>
   </w:style>
-  <w:style w:type="character" w:styleId="182">
+  <w:style w:type="character" w:styleId="912">
     <w:name w:val="footnote reference"/>
-    <w:basedOn w:val="746"/>
+    <w:basedOn w:val="930"/>
     <w:uiPriority w:val="99"/>
     <w:semiHidden/>
     <w:unhideWhenUsed/>
@@ -37647,10 +37716,10 @@
       <w:vertAlign w:val="superscript"/>
     </w:rPr>
   </w:style>
-  <w:style w:type="paragraph" w:styleId="183">
+  <w:style w:type="paragraph" w:styleId="913">
     <w:name w:val="endnote text"/>
-    <w:basedOn w:val="745"/>
-    <w:link w:val="184"/>
+    <w:basedOn w:val="929"/>
+    <w:link w:val="914"/>
     <w:uiPriority w:val="99"/>
     <w:semiHidden/>
     <w:unhideWhenUsed/>
@@ -37664,10 +37733,10 @@
       <w:szCs w:val="20"/>
     </w:rPr>
   </w:style>
-  <w:style w:type="character" w:styleId="184">
+  <w:style w:type="character" w:styleId="914">
     <w:name w:val="Endnote Text Char"/>
-    <w:basedOn w:val="746"/>
-    <w:link w:val="183"/>
+    <w:basedOn w:val="930"/>
+    <w:link w:val="913"/>
     <w:uiPriority w:val="99"/>
     <w:semiHidden/>
     <w:pPr>
@@ -37680,9 +37749,9 @@
       <w:szCs w:val="20"/>
     </w:rPr>
   </w:style>
-  <w:style w:type="character" w:styleId="185">
+  <w:style w:type="character" w:styleId="915">
     <w:name w:val="endnote reference"/>
-    <w:basedOn w:val="746"/>
+    <w:basedOn w:val="930"/>
     <w:uiPriority w:val="99"/>
     <w:semiHidden/>
     <w:unhideWhenUsed/>
@@ -37695,9 +37764,9 @@
       <w:vertAlign w:val="superscript"/>
     </w:rPr>
   </w:style>
-  <w:style w:type="character" w:styleId="186">
+  <w:style w:type="character" w:styleId="916">
     <w:name w:val="Hyperlink"/>
-    <w:basedOn w:val="746"/>
+    <w:basedOn w:val="930"/>
     <w:uiPriority w:val="99"/>
     <w:unhideWhenUsed/>
     <w:pPr>
@@ -37710,9 +37779,9 @@
       <w:u w:val="single"/>
     </w:rPr>
   </w:style>
-  <w:style w:type="character" w:styleId="187">
+  <w:style w:type="character" w:styleId="917">
     <w:name w:val="FollowedHyperlink"/>
-    <w:basedOn w:val="746"/>
+    <w:basedOn w:val="930"/>
     <w:uiPriority w:val="99"/>
     <w:semiHidden/>
     <w:unhideWhenUsed/>
@@ -37726,10 +37795,10 @@
       <w:u w:val="single"/>
     </w:rPr>
   </w:style>
-  <w:style w:type="paragraph" w:styleId="188">
+  <w:style w:type="paragraph" w:styleId="918">
     <w:name w:val="toc 1"/>
-    <w:basedOn w:val="745"/>
-    <w:next w:val="745"/>
+    <w:basedOn w:val="929"/>
+    <w:next w:val="929"/>
     <w:uiPriority w:val="39"/>
     <w:unhideWhenUsed/>
     <w:pPr>
@@ -37738,10 +37807,10 @@
       <w:ind/>
     </w:pPr>
   </w:style>
-  <w:style w:type="paragraph" w:styleId="189">
+  <w:style w:type="paragraph" w:styleId="919">
     <w:name w:val="toc 2"/>
-    <w:basedOn w:val="745"/>
-    <w:next w:val="745"/>
+    <w:basedOn w:val="929"/>
+    <w:next w:val="929"/>
     <w:uiPriority w:val="39"/>
     <w:unhideWhenUsed/>
     <w:pPr>
@@ -37750,10 +37819,10 @@
       <w:ind w:left="220"/>
     </w:pPr>
   </w:style>
-  <w:style w:type="paragraph" w:styleId="190">
+  <w:style w:type="paragraph" w:styleId="920">
     <w:name w:val="toc 3"/>
-    <w:basedOn w:val="745"/>
-    <w:next w:val="745"/>
+    <w:basedOn w:val="929"/>
+    <w:next w:val="929"/>
     <w:uiPriority w:val="39"/>
     <w:unhideWhenUsed/>
     <w:pPr>
@@ -37762,10 +37831,10 @@
       <w:ind w:left="440"/>
     </w:pPr>
   </w:style>
-  <w:style w:type="paragraph" w:styleId="191">
+  <w:style w:type="paragraph" w:styleId="921">
     <w:name w:val="toc 4"/>
-    <w:basedOn w:val="745"/>
-    <w:next w:val="745"/>
+    <w:basedOn w:val="929"/>
+    <w:next w:val="929"/>
     <w:uiPriority w:val="39"/>
     <w:unhideWhenUsed/>
     <w:pPr>
@@ -37774,10 +37843,10 @@
       <w:ind w:left="660"/>
     </w:pPr>
   </w:style>
-  <w:style w:type="paragraph" w:styleId="192">
+  <w:style w:type="paragraph" w:styleId="922">
     <w:name w:val="toc 5"/>
-    <w:basedOn w:val="745"/>
-    <w:next w:val="745"/>
+    <w:basedOn w:val="929"/>
+    <w:next w:val="929"/>
     <w:uiPriority w:val="39"/>
     <w:unhideWhenUsed/>
     <w:pPr>
@@ -37786,10 +37855,10 @@
       <w:ind w:left="880"/>
     </w:pPr>
   </w:style>
-  <w:style w:type="paragraph" w:styleId="193">
+  <w:style w:type="paragraph" w:styleId="923">
     <w:name w:val="toc 6"/>
-    <w:basedOn w:val="745"/>
-    <w:next w:val="745"/>
+    <w:basedOn w:val="929"/>
+    <w:next w:val="929"/>
     <w:uiPriority w:val="39"/>
     <w:unhideWhenUsed/>
     <w:pPr>
@@ -37798,10 +37867,10 @@
       <w:ind w:left="1100"/>
     </w:pPr>
   </w:style>
-  <w:style w:type="paragraph" w:styleId="194">
+  <w:style w:type="paragraph" w:styleId="924">
     <w:name w:val="toc 7"/>
-    <w:basedOn w:val="745"/>
-    <w:next w:val="745"/>
+    <w:basedOn w:val="929"/>
+    <w:next w:val="929"/>
     <w:uiPriority w:val="39"/>
     <w:unhideWhenUsed/>
     <w:pPr>
@@ -37810,10 +37879,10 @@
       <w:ind w:left="1320"/>
     </w:pPr>
   </w:style>
-  <w:style w:type="paragraph" w:styleId="195">
+  <w:style w:type="paragraph" w:styleId="925">
     <w:name w:val="toc 8"/>
-    <w:basedOn w:val="745"/>
-    <w:next w:val="745"/>
+    <w:basedOn w:val="929"/>
+    <w:next w:val="929"/>
     <w:uiPriority w:val="39"/>
     <w:unhideWhenUsed/>
     <w:pPr>
@@ -37822,10 +37891,10 @@
       <w:ind w:left="1540"/>
     </w:pPr>
   </w:style>
-  <w:style w:type="paragraph" w:styleId="196">
+  <w:style w:type="paragraph" w:styleId="926">
     <w:name w:val="toc 9"/>
-    <w:basedOn w:val="745"/>
-    <w:next w:val="745"/>
+    <w:basedOn w:val="929"/>
+    <w:next w:val="929"/>
     <w:uiPriority w:val="39"/>
     <w:unhideWhenUsed/>
     <w:pPr>
@@ -37834,7 +37903,7 @@
       <w:ind w:left="1760"/>
     </w:pPr>
   </w:style>
-  <w:style w:type="paragraph" w:styleId="206">
+  <w:style w:type="paragraph" w:styleId="927">
     <w:name w:val="TOC Heading"/>
     <w:uiPriority w:val="39"/>
     <w:unhideWhenUsed/>
@@ -37844,10 +37913,10 @@
       <w:ind/>
     </w:pPr>
   </w:style>
-  <w:style w:type="paragraph" w:styleId="207">
+  <w:style w:type="paragraph" w:styleId="928">
     <w:name w:val="table of figures"/>
-    <w:basedOn w:val="745"/>
-    <w:next w:val="745"/>
+    <w:basedOn w:val="929"/>
+    <w:next w:val="929"/>
     <w:uiPriority w:val="99"/>
     <w:unhideWhenUsed/>
     <w:pPr>
@@ -37856,7 +37925,7 @@
       <w:ind/>
     </w:pPr>
   </w:style>
-  <w:style w:type="paragraph" w:styleId="745" w:default="1">
+  <w:style w:type="paragraph" w:styleId="929" w:default="1">
     <w:name w:val="Normal"/>
     <w:qFormat/>
     <w:pPr>
@@ -37871,7 +37940,7 @@
       <w:lang w:eastAsia="en-US"/>
     </w:rPr>
   </w:style>
-  <w:style w:type="character" w:styleId="746" w:default="1">
+  <w:style w:type="character" w:styleId="930" w:default="1">
     <w:name w:val="Default Paragraph Font"/>
     <w:uiPriority w:val="1"/>
     <w:semiHidden/>
@@ -37882,7 +37951,7 @@
       <w:ind/>
     </w:pPr>
   </w:style>
-  <w:style w:type="table" w:styleId="747" w:default="1">
+  <w:style w:type="table" w:styleId="931" w:default="1">
     <w:name w:val="Normal Table"/>
     <w:uiPriority w:val="99"/>
     <w:semiHidden/>
@@ -38075,7 +38144,7 @@
       </w:tcPr>
     </w:tblStylePr>
   </w:style>
-  <w:style w:type="numbering" w:styleId="748" w:default="1">
+  <w:style w:type="numbering" w:styleId="932" w:default="1">
     <w:name w:val="No List"/>
     <w:uiPriority w:val="99"/>
     <w:semiHidden/>
@@ -38086,10 +38155,10 @@
       <w:ind/>
     </w:pPr>
   </w:style>
-  <w:style w:type="paragraph" w:styleId="749">
+  <w:style w:type="paragraph" w:styleId="933">
     <w:name w:val="Balloon Text"/>
-    <w:basedOn w:val="745"/>
-    <w:link w:val="756"/>
+    <w:basedOn w:val="929"/>
+    <w:link w:val="940"/>
     <w:uiPriority w:val="99"/>
     <w:semiHidden/>
     <w:unhideWhenUsed/>
@@ -38105,10 +38174,10 @@
       <w:szCs w:val="16"/>
     </w:rPr>
   </w:style>
-  <w:style w:type="paragraph" w:styleId="750">
+  <w:style w:type="paragraph" w:styleId="934">
     <w:name w:val="Body Text"/>
-    <w:basedOn w:val="745"/>
-    <w:link w:val="757"/>
+    <w:basedOn w:val="929"/>
+    <w:link w:val="941"/>
     <w:uiPriority w:val="99"/>
     <w:qFormat/>
     <w:pPr>
@@ -38126,10 +38195,10 @@
       <w:lang w:eastAsia="ar-SA"/>
     </w:rPr>
   </w:style>
-  <w:style w:type="paragraph" w:styleId="751">
+  <w:style w:type="paragraph" w:styleId="935">
     <w:name w:val="Footer"/>
-    <w:basedOn w:val="745"/>
-    <w:link w:val="755"/>
+    <w:basedOn w:val="929"/>
+    <w:link w:val="939"/>
     <w:uiPriority w:val="99"/>
     <w:unhideWhenUsed/>
     <w:qFormat/>
@@ -38143,10 +38212,10 @@
       <w:ind/>
     </w:pPr>
   </w:style>
-  <w:style w:type="paragraph" w:styleId="752">
+  <w:style w:type="paragraph" w:styleId="936">
     <w:name w:val="Header"/>
-    <w:basedOn w:val="745"/>
-    <w:link w:val="754"/>
+    <w:basedOn w:val="929"/>
+    <w:link w:val="938"/>
     <w:uiPriority w:val="99"/>
     <w:unhideWhenUsed/>
     <w:qFormat/>
@@ -38160,9 +38229,9 @@
       <w:ind/>
     </w:pPr>
   </w:style>
-  <w:style w:type="character" w:styleId="753">
+  <w:style w:type="character" w:styleId="937">
     <w:name w:val="line number"/>
-    <w:basedOn w:val="746"/>
+    <w:basedOn w:val="930"/>
     <w:uiPriority w:val="99"/>
     <w:semiHidden/>
     <w:unhideWhenUsed/>
@@ -38173,10 +38242,10 @@
       <w:ind/>
     </w:pPr>
   </w:style>
-  <w:style w:type="character" w:styleId="754" w:customStyle="1">
+  <w:style w:type="character" w:styleId="938" w:customStyle="1">
     <w:name w:val="Encabezado Car"/>
-    <w:basedOn w:val="746"/>
-    <w:link w:val="752"/>
+    <w:basedOn w:val="930"/>
+    <w:link w:val="936"/>
     <w:uiPriority w:val="99"/>
     <w:qFormat/>
     <w:pPr>
@@ -38188,10 +38257,10 @@
       <w:lang w:val="es-VE"/>
     </w:rPr>
   </w:style>
-  <w:style w:type="character" w:styleId="755" w:customStyle="1">
+  <w:style w:type="character" w:styleId="939" w:customStyle="1">
     <w:name w:val="Pie de página Car"/>
-    <w:basedOn w:val="746"/>
-    <w:link w:val="751"/>
+    <w:basedOn w:val="930"/>
+    <w:link w:val="935"/>
     <w:uiPriority w:val="99"/>
     <w:qFormat/>
     <w:pPr>
@@ -38203,10 +38272,10 @@
       <w:lang w:val="es-VE"/>
     </w:rPr>
   </w:style>
-  <w:style w:type="character" w:styleId="756" w:customStyle="1">
+  <w:style w:type="character" w:styleId="940" w:customStyle="1">
     <w:name w:val="Texto de globo Car"/>
-    <w:basedOn w:val="746"/>
-    <w:link w:val="749"/>
+    <w:basedOn w:val="930"/>
+    <w:link w:val="933"/>
     <w:uiPriority w:val="99"/>
     <w:semiHidden/>
     <w:qFormat/>
@@ -38222,10 +38291,10 @@
       <w:lang w:val="es-VE"/>
     </w:rPr>
   </w:style>
-  <w:style w:type="character" w:styleId="757" w:customStyle="1">
+  <w:style w:type="character" w:styleId="941" w:customStyle="1">
     <w:name w:val="Texto independiente Car"/>
-    <w:basedOn w:val="746"/>
-    <w:link w:val="750"/>
+    <w:basedOn w:val="930"/>
+    <w:link w:val="934"/>
     <w:uiPriority w:val="99"/>
     <w:qFormat/>
     <w:pPr>
@@ -38240,9 +38309,9 @@
       <w:lang w:val="es-VE" w:eastAsia="ar-SA"/>
     </w:rPr>
   </w:style>
-  <w:style w:type="character" w:styleId="758" w:customStyle="1">
+  <w:style w:type="character" w:styleId="942" w:customStyle="1">
     <w:name w:val="markedcontent"/>
-    <w:basedOn w:val="746"/>
+    <w:basedOn w:val="930"/>
     <w:qFormat/>
     <w:pPr>
       <w:pBdr/>

</xml_diff>

<commit_message>
Enhance Representante model and contract generation with additional fields and improved functionality
- Added new fields to Representante model: ciudadano_ciudadana, denominara, and region
- Updated Representante views, serializers, and templates to support new fields
- Refactored contract generation view (view_gen_contratos.py) with improved file handling and error management
- Modified settings.py to support media file configuration
- Updated URLs to include contract generation routes
- Removed static media files and migrated to a more flexible media file structure
</commit_message>
<xml_diff>
--- a/xFile/modelo venta a plazo.docx
+++ b/xFile/modelo venta a plazo.docx
@@ -184,40 +184,7 @@
           <w:i/>
           <w:lang w:val="es-ES"/>
         </w:rPr>
-        <w:t xml:space="preserve">{serial_cliente}6801398</w:t>
-      </w:r>
-      <w:r>
-        <w:rPr>
-          <w:rFonts w:ascii="Arial" w:hAnsi="Arial" w:eastAsia="Times New Roman" w:cs="Arial"/>
-          <w:b/>
-          <w:bCs/>
-          <w:i/>
-          <w:color w:val="000000"/>
-          <w:lang w:eastAsia="es-VE"/>
-        </w:rPr>
-        <w:t xml:space="preserve">-</w:t>
-      </w:r>
-      <w:bookmarkEnd w:id="0"/>
-      <w:r>
-        <w:rPr>
-          <w:rFonts w:ascii="Arial" w:hAnsi="Arial" w:eastAsia="Times New Roman" w:cs="Arial"/>
-          <w:b/>
-          <w:bCs/>
-          <w:i/>
-          <w:color w:val="000000"/>
-          <w:lang w:val="es-ES" w:eastAsia="es-VE"/>
-        </w:rPr>
-        <w:t xml:space="preserve">260424240158</w:t>
-      </w:r>
-      <w:r>
-        <w:rPr>
-          <w:rFonts w:ascii="Arial" w:hAnsi="Arial" w:eastAsia="Times New Roman" w:cs="Arial"/>
-          <w:b/>
-          <w:bCs/>
-          <w:i/>
-          <w:color w:val="000000"/>
-          <w:lang w:val="es-ES" w:eastAsia="es-VE"/>
-        </w:rPr>
+        <w:t xml:space="preserve">{serial_cliente}</w:t>
       </w:r>
       <w:r>
         <w:rPr>

</xml_diff>